<commit_message>
Update project code and references section
Co-authored-by: Muhammad Aleem <aleemm790@gmail.com>
Co-authored-by: Kajol R Singh <kajolrsingh12@gmail.com>
</commit_message>
<xml_diff>
--- a/report/Project_Report___CS_7643___Big_Daaata.docx
+++ b/report/Project_Report___CS_7643___Big_Daaata.docx
@@ -8696,144 +8696,885 @@
         <w:rPr>
           <w:rFonts w:cs="Times New Roman"/>
         </w:rPr>
-        <w:t>In conclusion, while adapter-based training offers significant advantages in terms of efficiency and performance, future research should focus on scaling these methods to larger models, optimizing hyperparameters, and addressing dataset-related challenges to fully realize their potential in NLP classification tasks. These efforts will not only enhance model performance but also contribute to the development of more efficient and scalable solutions for a wide range of NLP applications.</w:t>
-      </w:r>
-    </w:p>
-    <w:p>
-      <w:pPr>
-        <w:spacing w:after="36"/>
-        <w:ind w:left="-15" w:right="0"/>
-        <w:rPr>
-          <w:rFonts w:cs="Times New Roman"/>
-        </w:rPr>
-      </w:pPr>
-      <w:r>
-        <w:rPr>
-          <w:rFonts w:cs="Times New Roman"/>
-        </w:rPr>
+        <w:t>In conclusion, while adapter-based training offers significant advantages in terms of efficiency and performance, future research should focus on scaling these methods to larger models, optimizing hyperparameters, and addressing dataset-related challenges to fully realize their potential in NLP classification tasks. These efforts will not only enhance model performance but also contribute to the development of more efficient and scalable solutions for a wide range of NLP applications</w:t>
+      </w:r>
+      <w:r>
+        <w:rPr>
+          <w:rFonts w:cs="Times New Roman"/>
+        </w:rPr>
+        <w:t>.</w:t>
+      </w:r>
+    </w:p>
+    <w:p>
+      <w:pPr>
+        <w:pStyle w:val="Heading1"/>
+        <w:numPr>
+          <w:ilvl w:val="0"/>
+          <w:numId w:val="6"/>
+        </w:numPr>
+      </w:pPr>
+      <w:r>
         <w:lastRenderedPageBreak/>
-        <w:t>(10 points) How did you measure success? What experiments were used? What were the results, both quantitative and qualitative? Did you succeed? Did you fail? Why? Justify your reasons with arguments supported by evidence and data.</w:t>
-      </w:r>
-    </w:p>
-    <w:p>
-      <w:pPr>
-        <w:spacing w:after="290"/>
-        <w:ind w:left="-15" w:right="0"/>
-        <w:rPr>
-          <w:rFonts w:cs="Times New Roman"/>
-        </w:rPr>
-      </w:pPr>
-      <w:r>
-        <w:rPr>
-          <w:rFonts w:cs="Times New Roman"/>
-        </w:rPr>
-        <w:t>Important: This section should be rigorous and thorough. Present detailed information about decision you made, why you made them, and any evidence/experimentation to back them up. This is especially true if you leveraged existing architectures, pretrained models, and code (i.e. do not just show results of fine-tuning a pre-trained model without any analysis, claims/evidence, and conclusions, as that tends to not make a strong project).</w:t>
-      </w:r>
+        <w:t>Project Code</w:t>
+      </w:r>
+    </w:p>
+    <w:p>
+      <w:pPr>
+        <w:ind w:firstLine="0"/>
+      </w:pPr>
+      <w:r>
+        <w:t>All code for our project, including experimental notebooks, intermediate artifacts, and data, are stored in our project’s GitHub repository, which can be found [here].</w:t>
+      </w:r>
+    </w:p>
+    <w:p>
+      <w:pPr>
+        <w:ind w:firstLine="0"/>
+      </w:pPr>
+    </w:p>
+    <w:p>
+      <w:pPr>
+        <w:ind w:firstLine="0"/>
+      </w:pPr>
+      <w:r>
+        <w:t>The SuperGLUE experiment code used a combination of the HuggingFace Transformers and Adapters libraries with example code from HuggingFace and Adapter-Hub documentation. We specifically modified the code to</w:t>
+      </w:r>
+    </w:p>
+    <w:p>
+      <w:pPr>
+        <w:pStyle w:val="ListParagraph"/>
+        <w:numPr>
+          <w:ilvl w:val="0"/>
+          <w:numId w:val="7"/>
+        </w:numPr>
+      </w:pPr>
+      <w:r>
+        <w:t>Support SuperGLUE instead of the default GLUE</w:t>
+      </w:r>
+    </w:p>
+    <w:p>
+      <w:pPr>
+        <w:pStyle w:val="ListParagraph"/>
+        <w:numPr>
+          <w:ilvl w:val="0"/>
+          <w:numId w:val="7"/>
+        </w:numPr>
+      </w:pPr>
+      <w:r>
+        <w:t>Add a mapping between SuperGLUE tasks and their corresponding DatasetDict I/Os</w:t>
+      </w:r>
+    </w:p>
+    <w:p>
+      <w:pPr>
+        <w:pStyle w:val="ListParagraph"/>
+        <w:numPr>
+          <w:ilvl w:val="0"/>
+          <w:numId w:val="7"/>
+        </w:numPr>
+      </w:pPr>
+      <w:r>
+        <w:t>Made the script generalizable enough to run for any binary classification task with any supported transformer model on the HuggingFace Hub and any Adapter supported through Adapters Library</w:t>
+      </w:r>
+    </w:p>
+    <w:p>
+      <w:pPr>
+        <w:pStyle w:val="ListParagraph"/>
+        <w:numPr>
+          <w:ilvl w:val="0"/>
+          <w:numId w:val="7"/>
+        </w:numPr>
+      </w:pPr>
+      <w:r>
+        <w:t>Log training and validation set loss as well as task-specific metrics such as accuracy, F1 score, and Matthew’s correlation at an epoch level as well.</w:t>
+      </w:r>
+    </w:p>
+    <w:p>
+      <w:pPr>
+        <w:pStyle w:val="ListParagraph"/>
+        <w:numPr>
+          <w:ilvl w:val="0"/>
+          <w:numId w:val="7"/>
+        </w:numPr>
+      </w:pPr>
+      <w:r>
+        <w:t>Generate learning curves of validation and training loss by epoch</w:t>
+      </w:r>
+    </w:p>
+    <w:p>
+      <w:pPr>
+        <w:pStyle w:val="ListParagraph"/>
+        <w:numPr>
+          <w:ilvl w:val="0"/>
+          <w:numId w:val="7"/>
+        </w:numPr>
+      </w:pPr>
+      <w:r>
+        <w:t>Export epoch level and end-of-training point estimates of time complexity and model evaluation metrics to a centralized repository for logging</w:t>
+      </w:r>
+    </w:p>
+    <w:p>
+      <w:pPr>
+        <w:pStyle w:val="ListParagraph"/>
+        <w:numPr>
+          <w:ilvl w:val="0"/>
+          <w:numId w:val="7"/>
+        </w:numPr>
+      </w:pPr>
+      <w:r>
+        <w:t>Generating all visualizations used in the report as well as supplementary visualizations by task and model for extracting model insights.</w:t>
+      </w:r>
+    </w:p>
+    <w:p>
+      <w:pPr>
+        <w:ind w:firstLine="0"/>
+      </w:pPr>
+    </w:p>
+    <w:p>
+      <w:pPr>
+        <w:ind w:firstLine="0"/>
+      </w:pPr>
+      <w:r>
+        <w:t xml:space="preserve">For the News Classification task, we used HuggingFace and Adapter Hub documentation to </w:t>
+      </w:r>
+      <w:r>
+        <w:t xml:space="preserve">write a custom script from scratch to </w:t>
+      </w:r>
+      <w:r>
+        <w:t>load data, tokenize it for each model, and run similar experiments as for SuperGLUE. Code for plotting and visualizing loss curves was developed</w:t>
+      </w:r>
+      <w:r>
+        <w:t xml:space="preserve"> as well along with code </w:t>
+      </w:r>
+      <w:r>
+        <w:t>for logging epoch-level metrics.</w:t>
+      </w:r>
+      <w:r>
+        <w:t xml:space="preserve"> </w:t>
+      </w:r>
+    </w:p>
+    <w:p>
+      <w:pPr>
+        <w:ind w:firstLine="0"/>
+      </w:pPr>
     </w:p>
     <w:p>
       <w:pPr>
         <w:pStyle w:val="Heading1"/>
-        <w:ind w:left="224" w:right="0" w:hanging="239"/>
-        <w:rPr>
-          <w:rFonts w:cs="Times New Roman"/>
-        </w:rPr>
-      </w:pPr>
-      <w:r>
-        <w:rPr>
-          <w:rFonts w:cs="Times New Roman"/>
-        </w:rPr>
-        <w:t>Other Sections</w:t>
-      </w:r>
-    </w:p>
-    <w:p>
-      <w:pPr>
-        <w:spacing w:after="38"/>
-        <w:ind w:left="-15" w:right="0"/>
-        <w:rPr>
-          <w:rFonts w:cs="Times New Roman"/>
-        </w:rPr>
-      </w:pPr>
-      <w:r>
-        <w:rPr>
-          <w:rFonts w:cs="Times New Roman"/>
-        </w:rPr>
-        <w:t>You are welcome to introduce additional sections or subsections, if required, to address the following questions in detail.</w:t>
-      </w:r>
-    </w:p>
-    <w:p>
-      <w:pPr>
-        <w:spacing w:after="38"/>
-        <w:ind w:left="-15" w:right="0"/>
-        <w:rPr>
-          <w:rFonts w:cs="Times New Roman"/>
-        </w:rPr>
-      </w:pPr>
-      <w:r>
-        <w:rPr>
-          <w:rFonts w:cs="Times New Roman"/>
-        </w:rPr>
-        <w:t>(5 points) Appropriate use of figures / tables / visualizations. Are the ideas presented with appropriate illustration? Are the results presented clearly; are the important differences illustrated?</w:t>
-      </w:r>
-    </w:p>
-    <w:p>
-      <w:pPr>
-        <w:spacing w:after="38"/>
-        <w:ind w:left="-15" w:right="0"/>
-        <w:rPr>
-          <w:rFonts w:cs="Times New Roman"/>
-        </w:rPr>
-      </w:pPr>
-      <w:r>
-        <w:rPr>
-          <w:rFonts w:cs="Times New Roman"/>
-        </w:rPr>
-        <w:t>(5 points) Overall clarity. Is the manuscript selfcontained? Can a peer who has also taken Deep Learning understand all of the points addressed above? Is sufficient detail provided?</w:t>
-      </w:r>
-    </w:p>
-    <w:p>
-      <w:pPr>
-        <w:ind w:left="-15" w:right="0"/>
-        <w:rPr>
-          <w:rFonts w:cs="Times New Roman"/>
-        </w:rPr>
-      </w:pPr>
-      <w:r>
-        <w:rPr>
-          <w:rFonts w:cs="Times New Roman"/>
-        </w:rPr>
-        <w:t>(5 points) Finally, points will be distributed based on your understanding of how your project relates to Deep Learning. Here are some questions to think about:</w:t>
-      </w:r>
-    </w:p>
-    <w:p>
-      <w:pPr>
-        <w:ind w:left="-15" w:right="0"/>
-        <w:rPr>
-          <w:rFonts w:cs="Times New Roman"/>
-        </w:rPr>
-      </w:pPr>
-      <w:r>
-        <w:rPr>
-          <w:rFonts w:cs="Times New Roman"/>
-        </w:rPr>
-        <w:t>What was the structure of your problem? How did the structure of your model reflect the structure of your problem?</w:t>
-      </w:r>
-    </w:p>
-    <w:p>
-      <w:pPr>
-        <w:ind w:left="-15" w:right="0"/>
-        <w:rPr>
-          <w:rFonts w:cs="Times New Roman"/>
-        </w:rPr>
-      </w:pPr>
-      <w:r>
-        <w:rPr>
-          <w:rFonts w:cs="Times New Roman"/>
-        </w:rPr>
-        <w:t>What parts of your model had learned parameters (e.g., convolution layers) and what parts did not (e.g., postprocessing classifier probabilities into decisions)?</w:t>
-      </w:r>
-    </w:p>
-    <w:p>
-      <w:pPr>
+        <w:numPr>
+          <w:ilvl w:val="0"/>
+          <w:numId w:val="6"/>
+        </w:numPr>
+      </w:pPr>
+      <w:r>
+        <w:t>Work Division</w:t>
+      </w:r>
+    </w:p>
+    <w:p>
+      <w:pPr>
+        <w:ind w:firstLine="0"/>
+      </w:pPr>
+      <w:r>
+        <w:t xml:space="preserve">Delegation of tasks among team members was crucial for successful execution of the project. </w:t>
+      </w:r>
+      <w:r>
+        <w:t xml:space="preserve">Muhammad Ali Sheikh collected results for the SuperGLUE RTE and CB tasks along with an auxiliary SuperGLUE ReCORD task that we chose not to include in the main report due to limited space. Ali also worked </w:t>
+      </w:r>
+      <w:r>
+        <w:t xml:space="preserve">Muhammad Aleem initially found the base code for GLUE tasks using a single adapter and extended it to include SuperGLUE and other adapters. Saad M. Siddiqui modified the base code for data collection, visualization, and aggregation which informed most of the results and conclusions presented in the report. In addition to collecting data for the BoolQ task, Saad also contributed to the report. </w:t>
+      </w:r>
+      <w:r>
+        <w:t>Kajol R Singh focused on the news classification task, reusing the existing base code and making necessary modifications to adapt it for the news classification dataset, and conducting experiments with all three models, including their adapter configurations.</w:t>
+      </w:r>
+    </w:p>
+    <w:p>
+      <w:pPr>
+        <w:ind w:firstLine="0"/>
+      </w:pPr>
+    </w:p>
+    <w:tbl>
+      <w:tblPr>
+        <w:tblStyle w:val="TableGrid"/>
+        <w:tblW w:w="5000" w:type="pct"/>
+        <w:tblInd w:w="0" w:type="dxa"/>
+        <w:tblCellMar>
+          <w:top w:w="30" w:type="dxa"/>
+          <w:left w:w="120" w:type="dxa"/>
+          <w:right w:w="115" w:type="dxa"/>
+        </w:tblCellMar>
+        <w:tblLook w:val="04A0" w:firstRow="1" w:lastRow="0" w:firstColumn="1" w:lastColumn="0" w:noHBand="0" w:noVBand="1"/>
+      </w:tblPr>
+      <w:tblGrid>
+        <w:gridCol w:w="912"/>
+        <w:gridCol w:w="1508"/>
+        <w:gridCol w:w="2162"/>
+      </w:tblGrid>
+      <w:tr>
+        <w:trPr>
+          <w:trHeight w:val="247"/>
+        </w:trPr>
+        <w:tc>
+          <w:tcPr>
+            <w:tcW w:w="948" w:type="pct"/>
+            <w:tcBorders>
+              <w:top w:val="single" w:sz="3" w:space="0" w:color="000000"/>
+              <w:left w:val="single" w:sz="3" w:space="0" w:color="000000"/>
+              <w:bottom w:val="single" w:sz="3" w:space="0" w:color="000000"/>
+              <w:right w:val="single" w:sz="3" w:space="0" w:color="000000"/>
+            </w:tcBorders>
+            <w:vAlign w:val="center"/>
+          </w:tcPr>
+          <w:p>
+            <w:pPr>
+              <w:spacing w:after="0" w:line="259" w:lineRule="auto"/>
+              <w:ind w:right="0" w:firstLine="0"/>
+              <w:jc w:val="center"/>
+              <w:rPr>
+                <w:rFonts w:cs="Times New Roman"/>
+                <w:sz w:val="14"/>
+                <w:szCs w:val="14"/>
+              </w:rPr>
+            </w:pPr>
+            <w:r>
+              <w:rPr>
+                <w:rFonts w:cs="Times New Roman"/>
+                <w:sz w:val="14"/>
+                <w:szCs w:val="14"/>
+              </w:rPr>
+              <w:t>Student Name</w:t>
+            </w:r>
+          </w:p>
+        </w:tc>
+        <w:tc>
+          <w:tcPr>
+            <w:tcW w:w="1670" w:type="pct"/>
+            <w:tcBorders>
+              <w:top w:val="single" w:sz="3" w:space="0" w:color="000000"/>
+              <w:left w:val="single" w:sz="3" w:space="0" w:color="000000"/>
+              <w:bottom w:val="single" w:sz="3" w:space="0" w:color="000000"/>
+              <w:right w:val="single" w:sz="3" w:space="0" w:color="000000"/>
+            </w:tcBorders>
+            <w:vAlign w:val="center"/>
+          </w:tcPr>
+          <w:p>
+            <w:pPr>
+              <w:spacing w:after="0" w:line="259" w:lineRule="auto"/>
+              <w:ind w:right="4" w:firstLine="0"/>
+              <w:jc w:val="center"/>
+              <w:rPr>
+                <w:rFonts w:cs="Times New Roman"/>
+                <w:sz w:val="14"/>
+                <w:szCs w:val="14"/>
+              </w:rPr>
+            </w:pPr>
+            <w:r>
+              <w:rPr>
+                <w:rFonts w:cs="Times New Roman"/>
+                <w:sz w:val="14"/>
+                <w:szCs w:val="14"/>
+              </w:rPr>
+              <w:t>Contributed Aspects</w:t>
+            </w:r>
+          </w:p>
+        </w:tc>
+        <w:tc>
+          <w:tcPr>
+            <w:tcW w:w="2382" w:type="pct"/>
+            <w:tcBorders>
+              <w:top w:val="single" w:sz="3" w:space="0" w:color="000000"/>
+              <w:left w:val="single" w:sz="3" w:space="0" w:color="000000"/>
+              <w:bottom w:val="single" w:sz="3" w:space="0" w:color="000000"/>
+              <w:right w:val="single" w:sz="3" w:space="0" w:color="000000"/>
+            </w:tcBorders>
+            <w:vAlign w:val="center"/>
+          </w:tcPr>
+          <w:p>
+            <w:pPr>
+              <w:spacing w:after="0" w:line="259" w:lineRule="auto"/>
+              <w:ind w:right="0" w:firstLine="0"/>
+              <w:jc w:val="center"/>
+              <w:rPr>
+                <w:rFonts w:cs="Times New Roman"/>
+                <w:sz w:val="14"/>
+                <w:szCs w:val="14"/>
+              </w:rPr>
+            </w:pPr>
+            <w:r>
+              <w:rPr>
+                <w:rFonts w:cs="Times New Roman"/>
+                <w:sz w:val="14"/>
+                <w:szCs w:val="14"/>
+              </w:rPr>
+              <w:t>Details</w:t>
+            </w:r>
+          </w:p>
+        </w:tc>
+      </w:tr>
+      <w:tr>
+        <w:trPr>
+          <w:trHeight w:val="723"/>
+        </w:trPr>
+        <w:tc>
+          <w:tcPr>
+            <w:tcW w:w="948" w:type="pct"/>
+            <w:tcBorders>
+              <w:top w:val="single" w:sz="3" w:space="0" w:color="000000"/>
+              <w:left w:val="single" w:sz="3" w:space="0" w:color="000000"/>
+              <w:bottom w:val="nil"/>
+              <w:right w:val="single" w:sz="3" w:space="0" w:color="000000"/>
+            </w:tcBorders>
+            <w:vAlign w:val="center"/>
+          </w:tcPr>
+          <w:p>
+            <w:pPr>
+              <w:spacing w:after="0" w:line="259" w:lineRule="auto"/>
+              <w:ind w:right="0" w:firstLine="0"/>
+              <w:jc w:val="center"/>
+              <w:rPr>
+                <w:rFonts w:cs="Times New Roman"/>
+                <w:sz w:val="14"/>
+                <w:szCs w:val="14"/>
+              </w:rPr>
+            </w:pPr>
+            <w:r>
+              <w:rPr>
+                <w:rFonts w:cs="Times New Roman"/>
+                <w:sz w:val="14"/>
+                <w:szCs w:val="14"/>
+              </w:rPr>
+              <w:t>Mohammad Ali Sheikh</w:t>
+            </w:r>
+          </w:p>
+        </w:tc>
+        <w:tc>
+          <w:tcPr>
+            <w:tcW w:w="1670" w:type="pct"/>
+            <w:tcBorders>
+              <w:top w:val="single" w:sz="3" w:space="0" w:color="000000"/>
+              <w:left w:val="single" w:sz="3" w:space="0" w:color="000000"/>
+              <w:bottom w:val="nil"/>
+              <w:right w:val="single" w:sz="3" w:space="0" w:color="000000"/>
+            </w:tcBorders>
+            <w:vAlign w:val="center"/>
+          </w:tcPr>
+          <w:p>
+            <w:pPr>
+              <w:spacing w:after="0" w:line="259" w:lineRule="auto"/>
+              <w:ind w:right="0" w:firstLine="0"/>
+              <w:jc w:val="center"/>
+              <w:rPr>
+                <w:rFonts w:cs="Times New Roman"/>
+                <w:sz w:val="14"/>
+                <w:szCs w:val="14"/>
+              </w:rPr>
+            </w:pPr>
+            <w:r>
+              <w:rPr>
+                <w:rFonts w:cs="Times New Roman"/>
+                <w:sz w:val="14"/>
+                <w:szCs w:val="14"/>
+              </w:rPr>
+              <w:t>RTE, CB and ReCORD experiments. Debugging errors in SuperGLUE and News Classification code. Instructing team in use of PACE-ICE</w:t>
+            </w:r>
+          </w:p>
+        </w:tc>
+        <w:tc>
+          <w:tcPr>
+            <w:tcW w:w="2382" w:type="pct"/>
+            <w:tcBorders>
+              <w:top w:val="single" w:sz="3" w:space="0" w:color="000000"/>
+              <w:left w:val="single" w:sz="3" w:space="0" w:color="000000"/>
+              <w:bottom w:val="nil"/>
+              <w:right w:val="single" w:sz="3" w:space="0" w:color="000000"/>
+            </w:tcBorders>
+            <w:vAlign w:val="center"/>
+          </w:tcPr>
+          <w:p>
+            <w:pPr>
+              <w:spacing w:after="0" w:line="259" w:lineRule="auto"/>
+              <w:ind w:right="0" w:firstLine="0"/>
+              <w:rPr>
+                <w:rFonts w:cs="Times New Roman"/>
+                <w:sz w:val="14"/>
+                <w:szCs w:val="14"/>
+              </w:rPr>
+            </w:pPr>
+            <w:r>
+              <w:rPr>
+                <w:rFonts w:cs="Times New Roman"/>
+                <w:sz w:val="14"/>
+                <w:szCs w:val="14"/>
+              </w:rPr>
+              <w:t>Ali used code developed for SuperGLUE experiment notebooks to collect results for CB and RTE tasks from the SuperGLUE benchmark. He also developed a custom version of the notebook for the ReCORD task. Ali</w:t>
+            </w:r>
+            <w:r>
+              <w:rPr>
+                <w:rFonts w:cs="Times New Roman"/>
+                <w:sz w:val="14"/>
+                <w:szCs w:val="14"/>
+              </w:rPr>
+              <w:t xml:space="preserve"> also helped all team members configure and use PACE-ICE for their experiments.</w:t>
+            </w:r>
+          </w:p>
+          <w:p>
+            <w:pPr>
+              <w:spacing w:after="0" w:line="259" w:lineRule="auto"/>
+              <w:ind w:right="0" w:firstLine="0"/>
+              <w:rPr>
+                <w:rFonts w:cs="Times New Roman"/>
+                <w:sz w:val="14"/>
+                <w:szCs w:val="14"/>
+              </w:rPr>
+            </w:pPr>
+          </w:p>
+        </w:tc>
+      </w:tr>
+      <w:tr>
+        <w:trPr>
+          <w:trHeight w:val="717"/>
+        </w:trPr>
+        <w:tc>
+          <w:tcPr>
+            <w:tcW w:w="948" w:type="pct"/>
+            <w:tcBorders>
+              <w:top w:val="nil"/>
+              <w:left w:val="single" w:sz="3" w:space="0" w:color="000000"/>
+              <w:bottom w:val="nil"/>
+              <w:right w:val="single" w:sz="3" w:space="0" w:color="000000"/>
+            </w:tcBorders>
+            <w:vAlign w:val="center"/>
+          </w:tcPr>
+          <w:p>
+            <w:pPr>
+              <w:spacing w:after="0" w:line="259" w:lineRule="auto"/>
+              <w:ind w:right="0" w:firstLine="0"/>
+              <w:jc w:val="center"/>
+              <w:rPr>
+                <w:rFonts w:cs="Times New Roman"/>
+                <w:sz w:val="14"/>
+                <w:szCs w:val="14"/>
+              </w:rPr>
+            </w:pPr>
+            <w:r>
+              <w:rPr>
+                <w:rFonts w:cs="Times New Roman"/>
+                <w:sz w:val="14"/>
+                <w:szCs w:val="14"/>
+              </w:rPr>
+              <w:t>Muhammad Aleem</w:t>
+            </w:r>
+          </w:p>
+        </w:tc>
+        <w:tc>
+          <w:tcPr>
+            <w:tcW w:w="1670" w:type="pct"/>
+            <w:tcBorders>
+              <w:top w:val="nil"/>
+              <w:left w:val="single" w:sz="3" w:space="0" w:color="000000"/>
+              <w:bottom w:val="nil"/>
+              <w:right w:val="single" w:sz="3" w:space="0" w:color="000000"/>
+            </w:tcBorders>
+            <w:vAlign w:val="center"/>
+          </w:tcPr>
+          <w:p>
+            <w:pPr>
+              <w:spacing w:after="0" w:line="259" w:lineRule="auto"/>
+              <w:ind w:right="0" w:firstLine="0"/>
+              <w:jc w:val="center"/>
+              <w:rPr>
+                <w:rFonts w:cs="Times New Roman"/>
+                <w:sz w:val="14"/>
+                <w:szCs w:val="14"/>
+              </w:rPr>
+            </w:pPr>
+            <w:r>
+              <w:rPr>
+                <w:rFonts w:cs="Times New Roman"/>
+                <w:sz w:val="14"/>
+                <w:szCs w:val="14"/>
+              </w:rPr>
+              <w:t xml:space="preserve">Wrote </w:t>
+            </w:r>
+            <w:r>
+              <w:rPr>
+                <w:rFonts w:cs="Times New Roman"/>
+                <w:sz w:val="14"/>
+                <w:szCs w:val="14"/>
+              </w:rPr>
+              <w:t xml:space="preserve"> base script</w:t>
+            </w:r>
+            <w:r>
+              <w:rPr>
+                <w:rFonts w:cs="Times New Roman"/>
+                <w:sz w:val="14"/>
+                <w:szCs w:val="14"/>
+              </w:rPr>
+              <w:t>, contributed extensively to SuperGLUE section of model report</w:t>
+            </w:r>
+          </w:p>
+          <w:p>
+            <w:pPr>
+              <w:spacing w:after="0" w:line="259" w:lineRule="auto"/>
+              <w:ind w:right="0" w:firstLine="0"/>
+              <w:jc w:val="center"/>
+              <w:rPr>
+                <w:rFonts w:cs="Times New Roman"/>
+                <w:sz w:val="14"/>
+                <w:szCs w:val="14"/>
+              </w:rPr>
+            </w:pPr>
+          </w:p>
+        </w:tc>
+        <w:tc>
+          <w:tcPr>
+            <w:tcW w:w="2382" w:type="pct"/>
+            <w:tcBorders>
+              <w:top w:val="nil"/>
+              <w:left w:val="single" w:sz="3" w:space="0" w:color="000000"/>
+              <w:bottom w:val="nil"/>
+              <w:right w:val="single" w:sz="3" w:space="0" w:color="000000"/>
+            </w:tcBorders>
+            <w:vAlign w:val="center"/>
+          </w:tcPr>
+          <w:p>
+            <w:pPr>
+              <w:spacing w:after="0" w:line="259" w:lineRule="auto"/>
+              <w:ind w:right="0" w:firstLine="0"/>
+              <w:rPr>
+                <w:rFonts w:cs="Times New Roman"/>
+                <w:sz w:val="14"/>
+                <w:szCs w:val="14"/>
+              </w:rPr>
+            </w:pPr>
+            <w:r>
+              <w:rPr>
+                <w:rFonts w:cs="Times New Roman"/>
+                <w:sz w:val="14"/>
+                <w:szCs w:val="14"/>
+              </w:rPr>
+              <w:t>Implemented the base script to run base experiments on SuperGLUE tasks with the 9 adapters mentioned in the pape</w:t>
+            </w:r>
+            <w:r>
+              <w:rPr>
+                <w:rFonts w:cs="Times New Roman"/>
+                <w:sz w:val="14"/>
+                <w:szCs w:val="14"/>
+              </w:rPr>
+              <w:t>r.  Aleem also helped the team explain results collected during experiments with his knowledge of deep learning and machine learning, and wrote the first draft of the report.</w:t>
+            </w:r>
+          </w:p>
+          <w:p>
+            <w:pPr>
+              <w:spacing w:after="0" w:line="259" w:lineRule="auto"/>
+              <w:ind w:right="0" w:firstLine="0"/>
+              <w:rPr>
+                <w:rFonts w:cs="Times New Roman"/>
+                <w:sz w:val="14"/>
+                <w:szCs w:val="14"/>
+              </w:rPr>
+            </w:pPr>
+          </w:p>
+        </w:tc>
+      </w:tr>
+      <w:tr>
+        <w:trPr>
+          <w:trHeight w:val="717"/>
+        </w:trPr>
+        <w:tc>
+          <w:tcPr>
+            <w:tcW w:w="948" w:type="pct"/>
+            <w:tcBorders>
+              <w:top w:val="nil"/>
+              <w:left w:val="single" w:sz="3" w:space="0" w:color="000000"/>
+              <w:bottom w:val="nil"/>
+              <w:right w:val="single" w:sz="3" w:space="0" w:color="000000"/>
+            </w:tcBorders>
+            <w:vAlign w:val="center"/>
+          </w:tcPr>
+          <w:p>
+            <w:pPr>
+              <w:spacing w:after="0" w:line="259" w:lineRule="auto"/>
+              <w:ind w:right="0" w:firstLine="0"/>
+              <w:jc w:val="center"/>
+              <w:rPr>
+                <w:rFonts w:cs="Times New Roman"/>
+                <w:sz w:val="14"/>
+                <w:szCs w:val="14"/>
+              </w:rPr>
+            </w:pPr>
+            <w:r>
+              <w:rPr>
+                <w:rFonts w:cs="Times New Roman"/>
+                <w:sz w:val="14"/>
+                <w:szCs w:val="14"/>
+              </w:rPr>
+              <w:t>Saad M. Siddiqui</w:t>
+            </w:r>
+          </w:p>
+        </w:tc>
+        <w:tc>
+          <w:tcPr>
+            <w:tcW w:w="1670" w:type="pct"/>
+            <w:tcBorders>
+              <w:top w:val="nil"/>
+              <w:left w:val="single" w:sz="3" w:space="0" w:color="000000"/>
+              <w:bottom w:val="nil"/>
+              <w:right w:val="single" w:sz="3" w:space="0" w:color="000000"/>
+            </w:tcBorders>
+            <w:vAlign w:val="center"/>
+          </w:tcPr>
+          <w:p>
+            <w:pPr>
+              <w:spacing w:after="0" w:line="259" w:lineRule="auto"/>
+              <w:ind w:right="0" w:firstLine="0"/>
+              <w:jc w:val="center"/>
+              <w:rPr>
+                <w:rFonts w:cs="Times New Roman"/>
+                <w:sz w:val="14"/>
+                <w:szCs w:val="14"/>
+              </w:rPr>
+            </w:pPr>
+            <w:r>
+              <w:rPr>
+                <w:rFonts w:cs="Times New Roman"/>
+                <w:sz w:val="14"/>
+                <w:szCs w:val="14"/>
+              </w:rPr>
+              <w:t>BoolQ experiments, custom code for logging and visualization, report organization and content, repository maintenance</w:t>
+            </w:r>
+            <w:r>
+              <w:rPr>
+                <w:rFonts w:cs="Times New Roman"/>
+                <w:sz w:val="14"/>
+                <w:szCs w:val="14"/>
+              </w:rPr>
+              <w:t>, auxiliary GLUE experiments</w:t>
+            </w:r>
+          </w:p>
+        </w:tc>
+        <w:tc>
+          <w:tcPr>
+            <w:tcW w:w="2382" w:type="pct"/>
+            <w:tcBorders>
+              <w:top w:val="nil"/>
+              <w:left w:val="single" w:sz="3" w:space="0" w:color="000000"/>
+              <w:bottom w:val="nil"/>
+              <w:right w:val="single" w:sz="3" w:space="0" w:color="000000"/>
+            </w:tcBorders>
+            <w:vAlign w:val="center"/>
+          </w:tcPr>
+          <w:p>
+            <w:pPr>
+              <w:spacing w:after="0" w:line="259" w:lineRule="auto"/>
+              <w:ind w:right="0" w:firstLine="0"/>
+              <w:rPr>
+                <w:rFonts w:cs="Times New Roman"/>
+                <w:sz w:val="14"/>
+                <w:szCs w:val="14"/>
+              </w:rPr>
+            </w:pPr>
+            <w:r>
+              <w:rPr>
+                <w:rFonts w:cs="Times New Roman"/>
+                <w:sz w:val="14"/>
+                <w:szCs w:val="14"/>
+              </w:rPr>
+              <w:t xml:space="preserve">Collected results for BoolQ task. Also modified base script with code for non-loss metrics, epoch-level metric logging, storing and exporting experiment results, generating validation curves, generating all SuperGLUE visualizations, and result aggregation. Contributed to all sections of the report. Maintained project </w:t>
+            </w:r>
+            <w:r>
+              <w:rPr>
+                <w:rFonts w:cs="Times New Roman"/>
+                <w:sz w:val="14"/>
+                <w:szCs w:val="14"/>
+              </w:rPr>
+              <w:t xml:space="preserve">repository </w:t>
+            </w:r>
+            <w:r>
+              <w:rPr>
+                <w:rFonts w:cs="Times New Roman"/>
+                <w:sz w:val="14"/>
+                <w:szCs w:val="14"/>
+              </w:rPr>
+              <w:t>on GitHub</w:t>
+            </w:r>
+            <w:r>
+              <w:rPr>
+                <w:rFonts w:cs="Times New Roman"/>
+                <w:sz w:val="14"/>
+                <w:szCs w:val="14"/>
+              </w:rPr>
+              <w:t>. Also collected results for auxiliary GLUE MRPC, COLA, and WNLI tasks.</w:t>
+            </w:r>
+          </w:p>
+          <w:p>
+            <w:pPr>
+              <w:spacing w:after="0" w:line="259" w:lineRule="auto"/>
+              <w:ind w:right="0" w:firstLine="0"/>
+              <w:rPr>
+                <w:rFonts w:cs="Times New Roman"/>
+                <w:sz w:val="14"/>
+                <w:szCs w:val="14"/>
+              </w:rPr>
+            </w:pPr>
+          </w:p>
+        </w:tc>
+      </w:tr>
+      <w:tr>
+        <w:trPr>
+          <w:trHeight w:val="719"/>
+        </w:trPr>
+        <w:tc>
+          <w:tcPr>
+            <w:tcW w:w="948" w:type="pct"/>
+            <w:tcBorders>
+              <w:top w:val="nil"/>
+              <w:left w:val="single" w:sz="3" w:space="0" w:color="000000"/>
+              <w:bottom w:val="single" w:sz="3" w:space="0" w:color="000000"/>
+              <w:right w:val="single" w:sz="3" w:space="0" w:color="000000"/>
+            </w:tcBorders>
+            <w:vAlign w:val="center"/>
+          </w:tcPr>
+          <w:p>
+            <w:pPr>
+              <w:spacing w:after="0" w:line="259" w:lineRule="auto"/>
+              <w:ind w:right="0" w:firstLine="0"/>
+              <w:jc w:val="center"/>
+              <w:rPr>
+                <w:rFonts w:cs="Times New Roman"/>
+                <w:sz w:val="14"/>
+                <w:szCs w:val="14"/>
+              </w:rPr>
+            </w:pPr>
+            <w:r>
+              <w:rPr>
+                <w:rFonts w:cs="Times New Roman"/>
+                <w:sz w:val="14"/>
+                <w:szCs w:val="14"/>
+              </w:rPr>
+              <w:t>Kajol Ramesh Singh</w:t>
+            </w:r>
+          </w:p>
+        </w:tc>
+        <w:tc>
+          <w:tcPr>
+            <w:tcW w:w="1670" w:type="pct"/>
+            <w:tcBorders>
+              <w:top w:val="nil"/>
+              <w:left w:val="single" w:sz="3" w:space="0" w:color="000000"/>
+              <w:bottom w:val="single" w:sz="3" w:space="0" w:color="000000"/>
+              <w:right w:val="single" w:sz="3" w:space="0" w:color="000000"/>
+            </w:tcBorders>
+            <w:vAlign w:val="center"/>
+          </w:tcPr>
+          <w:p>
+            <w:pPr>
+              <w:spacing w:after="0" w:line="259" w:lineRule="auto"/>
+              <w:ind w:right="0" w:firstLine="0"/>
+              <w:jc w:val="center"/>
+              <w:rPr>
+                <w:rFonts w:cs="Times New Roman"/>
+                <w:sz w:val="14"/>
+                <w:szCs w:val="14"/>
+              </w:rPr>
+            </w:pPr>
+            <w:r>
+              <w:rPr>
+                <w:rFonts w:cs="Times New Roman"/>
+                <w:sz w:val="14"/>
+                <w:szCs w:val="14"/>
+              </w:rPr>
+              <w:t>New classification task - experiments and analysis</w:t>
+            </w:r>
+          </w:p>
+        </w:tc>
+        <w:tc>
+          <w:tcPr>
+            <w:tcW w:w="2382" w:type="pct"/>
+            <w:tcBorders>
+              <w:top w:val="nil"/>
+              <w:left w:val="single" w:sz="3" w:space="0" w:color="000000"/>
+              <w:bottom w:val="single" w:sz="3" w:space="0" w:color="000000"/>
+              <w:right w:val="single" w:sz="3" w:space="0" w:color="000000"/>
+            </w:tcBorders>
+            <w:vAlign w:val="center"/>
+          </w:tcPr>
+          <w:p>
+            <w:pPr>
+              <w:spacing w:after="0" w:line="259" w:lineRule="auto"/>
+              <w:ind w:right="0" w:firstLine="0"/>
+              <w:rPr>
+                <w:rFonts w:cs="Times New Roman"/>
+                <w:sz w:val="14"/>
+                <w:szCs w:val="14"/>
+              </w:rPr>
+            </w:pPr>
+            <w:r>
+              <w:rPr>
+                <w:rFonts w:cs="Times New Roman"/>
+                <w:sz w:val="14"/>
+                <w:szCs w:val="14"/>
+              </w:rPr>
+              <w:t>Made necessary modifications to adapt base code for the news category dataset, and run experiments for all three models, with fine tuning and with multiple adapters.</w:t>
+            </w:r>
+            <w:r>
+              <w:rPr>
+                <w:rFonts w:cs="Times New Roman"/>
+                <w:sz w:val="14"/>
+                <w:szCs w:val="14"/>
+              </w:rPr>
+              <w:t xml:space="preserve"> Kajol also wrote the content for the sections of the report related to the News Classification Task.</w:t>
+            </w:r>
+          </w:p>
+        </w:tc>
+      </w:tr>
+    </w:tbl>
+    <w:p>
+      <w:pPr>
+        <w:ind w:firstLine="0"/>
+      </w:pPr>
+    </w:p>
+    <w:p>
+      <w:pPr>
+        <w:pStyle w:val="Heading1"/>
+        <w:numPr>
+          <w:ilvl w:val="0"/>
+          <w:numId w:val="6"/>
+        </w:numPr>
+      </w:pPr>
+      <w:r>
+        <w:t>References</w:t>
+      </w:r>
+    </w:p>
+    <w:p>
+      <w:pPr>
+        <w:ind w:firstLine="0"/>
+      </w:pPr>
+      <w:r>
+        <w:t>Delegation of tasks among team members was crucial for successful execution of the project. Muhammad Aleem initially found the base code for GLUE tasks using a single adapter and extended it to include SuperGLUE and other adapters. Saad M. Siddiqui modified th</w:t>
+      </w:r>
+      <w:r>
+        <w:t xml:space="preserve">e base code for data collection, visualization, and aggregation which informed most of the results and conclusions presented in the report. In addition to collecting data for the BoolQ task, Saad also contributed to the report. </w:t>
+      </w:r>
+      <w:r>
+        <w:t>Kajol R Singh focused on the news classification task, reusing the existing base code and making necessary modifications to adapt it for the news classification dataset, and conducting experiments with all three models, including their adapter configurations.</w:t>
+      </w:r>
+    </w:p>
+    <w:p>
+      <w:pPr>
+        <w:ind w:firstLine="0"/>
+      </w:pPr>
+    </w:p>
+    <w:p>
+      <w:pPr>
+        <w:ind w:firstLine="0"/>
+      </w:pPr>
+    </w:p>
+    <w:p>
+      <w:pPr>
+        <w:ind w:firstLine="0"/>
+      </w:pPr>
+    </w:p>
+    <w:p>
+      <w:pPr>
+        <w:ind w:firstLine="0"/>
         <w:rPr>
           <w:rFonts w:cs="Times New Roman"/>
         </w:rPr>
@@ -8848,467 +9589,6 @@
         </w:sectPr>
       </w:pPr>
     </w:p>
-    <w:tbl>
-      <w:tblPr>
-        <w:tblStyle w:val="TableGrid"/>
-        <w:tblW w:w="11122" w:type="dxa"/>
-        <w:tblInd w:w="0" w:type="dxa"/>
-        <w:tblCellMar>
-          <w:top w:w="30" w:type="dxa"/>
-          <w:left w:w="120" w:type="dxa"/>
-          <w:right w:w="115" w:type="dxa"/>
-        </w:tblCellMar>
-        <w:tblLook w:val="04A0" w:firstRow="1" w:lastRow="0" w:firstColumn="1" w:lastColumn="0" w:noHBand="0" w:noVBand="1"/>
-      </w:tblPr>
-      <w:tblGrid>
-        <w:gridCol w:w="2109"/>
-        <w:gridCol w:w="4238"/>
-        <w:gridCol w:w="4775"/>
-      </w:tblGrid>
-      <w:tr>
-        <w:trPr>
-          <w:trHeight w:val="247"/>
-        </w:trPr>
-        <w:tc>
-          <w:tcPr>
-            <w:tcW w:w="2110" w:type="dxa"/>
-            <w:tcBorders>
-              <w:top w:val="single" w:sz="3" w:space="0" w:color="000000"/>
-              <w:left w:val="single" w:sz="3" w:space="0" w:color="000000"/>
-              <w:bottom w:val="single" w:sz="3" w:space="0" w:color="000000"/>
-              <w:right w:val="single" w:sz="3" w:space="0" w:color="000000"/>
-            </w:tcBorders>
-          </w:tcPr>
-          <w:p>
-            <w:pPr>
-              <w:spacing w:after="0" w:line="259" w:lineRule="auto"/>
-              <w:ind w:right="0" w:firstLine="0"/>
-              <w:jc w:val="left"/>
-              <w:rPr>
-                <w:rFonts w:cs="Times New Roman"/>
-              </w:rPr>
-            </w:pPr>
-            <w:r>
-              <w:rPr>
-                <w:rFonts w:cs="Times New Roman"/>
-              </w:rPr>
-              <w:t>Student Name</w:t>
-            </w:r>
-          </w:p>
-        </w:tc>
-        <w:tc>
-          <w:tcPr>
-            <w:tcW w:w="4238" w:type="dxa"/>
-            <w:tcBorders>
-              <w:top w:val="single" w:sz="3" w:space="0" w:color="000000"/>
-              <w:left w:val="single" w:sz="3" w:space="0" w:color="000000"/>
-              <w:bottom w:val="single" w:sz="3" w:space="0" w:color="000000"/>
-              <w:right w:val="single" w:sz="3" w:space="0" w:color="000000"/>
-            </w:tcBorders>
-          </w:tcPr>
-          <w:p>
-            <w:pPr>
-              <w:spacing w:after="0" w:line="259" w:lineRule="auto"/>
-              <w:ind w:right="4" w:firstLine="0"/>
-              <w:jc w:val="center"/>
-              <w:rPr>
-                <w:rFonts w:cs="Times New Roman"/>
-              </w:rPr>
-            </w:pPr>
-            <w:r>
-              <w:rPr>
-                <w:rFonts w:cs="Times New Roman"/>
-              </w:rPr>
-              <w:t>Contributed Aspects</w:t>
-            </w:r>
-          </w:p>
-        </w:tc>
-        <w:tc>
-          <w:tcPr>
-            <w:tcW w:w="4775" w:type="dxa"/>
-            <w:tcBorders>
-              <w:top w:val="single" w:sz="3" w:space="0" w:color="000000"/>
-              <w:left w:val="single" w:sz="3" w:space="0" w:color="000000"/>
-              <w:bottom w:val="single" w:sz="3" w:space="0" w:color="000000"/>
-              <w:right w:val="single" w:sz="3" w:space="0" w:color="000000"/>
-            </w:tcBorders>
-          </w:tcPr>
-          <w:p>
-            <w:pPr>
-              <w:spacing w:after="0" w:line="259" w:lineRule="auto"/>
-              <w:ind w:right="0" w:firstLine="0"/>
-              <w:jc w:val="left"/>
-              <w:rPr>
-                <w:rFonts w:cs="Times New Roman"/>
-              </w:rPr>
-            </w:pPr>
-            <w:r>
-              <w:rPr>
-                <w:rFonts w:cs="Times New Roman"/>
-              </w:rPr>
-              <w:t>Details</w:t>
-            </w:r>
-          </w:p>
-        </w:tc>
-      </w:tr>
-      <w:tr>
-        <w:trPr>
-          <w:trHeight w:val="723"/>
-        </w:trPr>
-        <w:tc>
-          <w:tcPr>
-            <w:tcW w:w="2110" w:type="dxa"/>
-            <w:tcBorders>
-              <w:top w:val="single" w:sz="3" w:space="0" w:color="000000"/>
-              <w:left w:val="single" w:sz="3" w:space="0" w:color="000000"/>
-              <w:bottom w:val="nil"/>
-              <w:right w:val="single" w:sz="3" w:space="0" w:color="000000"/>
-            </w:tcBorders>
-          </w:tcPr>
-          <w:p>
-            <w:pPr>
-              <w:spacing w:after="0" w:line="259" w:lineRule="auto"/>
-              <w:ind w:right="0" w:firstLine="0"/>
-              <w:jc w:val="left"/>
-              <w:rPr>
-                <w:rFonts w:cs="Times New Roman"/>
-              </w:rPr>
-            </w:pPr>
-            <w:r>
-              <w:rPr>
-                <w:rFonts w:cs="Times New Roman"/>
-              </w:rPr>
-              <w:t>Mohammad Ali Sheikh</w:t>
-            </w:r>
-          </w:p>
-        </w:tc>
-        <w:tc>
-          <w:tcPr>
-            <w:tcW w:w="4238" w:type="dxa"/>
-            <w:tcBorders>
-              <w:top w:val="single" w:sz="3" w:space="0" w:color="000000"/>
-              <w:left w:val="single" w:sz="3" w:space="0" w:color="000000"/>
-              <w:bottom w:val="nil"/>
-              <w:right w:val="single" w:sz="3" w:space="0" w:color="000000"/>
-            </w:tcBorders>
-          </w:tcPr>
-          <w:p>
-            <w:pPr>
-              <w:spacing w:after="0" w:line="259" w:lineRule="auto"/>
-              <w:ind w:right="0" w:firstLine="0"/>
-              <w:jc w:val="center"/>
-              <w:rPr>
-                <w:rFonts w:cs="Times New Roman"/>
-              </w:rPr>
-            </w:pPr>
-            <w:r>
-              <w:rPr>
-                <w:rFonts w:cs="Times New Roman"/>
-              </w:rPr>
-              <w:t>Data Creation and Implementation</w:t>
-            </w:r>
-          </w:p>
-        </w:tc>
-        <w:tc>
-          <w:tcPr>
-            <w:tcW w:w="4775" w:type="dxa"/>
-            <w:tcBorders>
-              <w:top w:val="single" w:sz="3" w:space="0" w:color="000000"/>
-              <w:left w:val="single" w:sz="3" w:space="0" w:color="000000"/>
-              <w:bottom w:val="nil"/>
-              <w:right w:val="single" w:sz="3" w:space="0" w:color="000000"/>
-            </w:tcBorders>
-          </w:tcPr>
-          <w:p>
-            <w:pPr>
-              <w:spacing w:after="0" w:line="259" w:lineRule="auto"/>
-              <w:ind w:right="0" w:firstLine="0"/>
-              <w:rPr>
-                <w:rFonts w:cs="Times New Roman"/>
-              </w:rPr>
-            </w:pPr>
-            <w:r>
-              <w:rPr>
-                <w:rFonts w:cs="Times New Roman"/>
-              </w:rPr>
-              <w:t>Scraped the dataset for this project and trained the CNN of the encoder. Implemented attention mechanism to improve results.</w:t>
-            </w:r>
-          </w:p>
-        </w:tc>
-      </w:tr>
-      <w:tr>
-        <w:trPr>
-          <w:trHeight w:val="717"/>
-        </w:trPr>
-        <w:tc>
-          <w:tcPr>
-            <w:tcW w:w="2110" w:type="dxa"/>
-            <w:tcBorders>
-              <w:top w:val="nil"/>
-              <w:left w:val="single" w:sz="3" w:space="0" w:color="000000"/>
-              <w:bottom w:val="nil"/>
-              <w:right w:val="single" w:sz="3" w:space="0" w:color="000000"/>
-            </w:tcBorders>
-          </w:tcPr>
-          <w:p>
-            <w:pPr>
-              <w:spacing w:after="0" w:line="259" w:lineRule="auto"/>
-              <w:ind w:right="0" w:firstLine="0"/>
-              <w:jc w:val="left"/>
-              <w:rPr>
-                <w:rFonts w:cs="Times New Roman"/>
-              </w:rPr>
-            </w:pPr>
-            <w:r>
-              <w:rPr>
-                <w:rFonts w:cs="Times New Roman"/>
-              </w:rPr>
-              <w:t>Muhammad Aleem</w:t>
-            </w:r>
-          </w:p>
-        </w:tc>
-        <w:tc>
-          <w:tcPr>
-            <w:tcW w:w="4238" w:type="dxa"/>
-            <w:tcBorders>
-              <w:top w:val="nil"/>
-              <w:left w:val="single" w:sz="3" w:space="0" w:color="000000"/>
-              <w:bottom w:val="nil"/>
-              <w:right w:val="single" w:sz="3" w:space="0" w:color="000000"/>
-            </w:tcBorders>
-          </w:tcPr>
-          <w:p>
-            <w:pPr>
-              <w:spacing w:after="0" w:line="259" w:lineRule="auto"/>
-              <w:ind w:right="0" w:firstLine="0"/>
-              <w:jc w:val="center"/>
-              <w:rPr>
-                <w:rFonts w:cs="Times New Roman"/>
-              </w:rPr>
-            </w:pPr>
-            <w:r>
-              <w:rPr>
-                <w:rFonts w:cs="Times New Roman"/>
-              </w:rPr>
-              <w:t>Writing base script</w:t>
-            </w:r>
-          </w:p>
-        </w:tc>
-        <w:tc>
-          <w:tcPr>
-            <w:tcW w:w="4775" w:type="dxa"/>
-            <w:tcBorders>
-              <w:top w:val="nil"/>
-              <w:left w:val="single" w:sz="3" w:space="0" w:color="000000"/>
-              <w:bottom w:val="nil"/>
-              <w:right w:val="single" w:sz="3" w:space="0" w:color="000000"/>
-            </w:tcBorders>
-          </w:tcPr>
-          <w:p>
-            <w:pPr>
-              <w:spacing w:after="0" w:line="259" w:lineRule="auto"/>
-              <w:ind w:right="0" w:firstLine="0"/>
-              <w:rPr>
-                <w:rFonts w:cs="Times New Roman"/>
-              </w:rPr>
-            </w:pPr>
-            <w:r>
-              <w:rPr>
-                <w:rFonts w:cs="Times New Roman"/>
-              </w:rPr>
-              <w:t>Implemented the base script to run base experiments on SuperGLUE tasks with the 5 adapters mentioned in the paper</w:t>
-            </w:r>
-          </w:p>
-        </w:tc>
-      </w:tr>
-      <w:tr>
-        <w:trPr>
-          <w:trHeight w:val="717"/>
-        </w:trPr>
-        <w:tc>
-          <w:tcPr>
-            <w:tcW w:w="2110" w:type="dxa"/>
-            <w:tcBorders>
-              <w:top w:val="nil"/>
-              <w:left w:val="single" w:sz="3" w:space="0" w:color="000000"/>
-              <w:bottom w:val="nil"/>
-              <w:right w:val="single" w:sz="3" w:space="0" w:color="000000"/>
-            </w:tcBorders>
-          </w:tcPr>
-          <w:p>
-            <w:pPr>
-              <w:spacing w:after="0" w:line="259" w:lineRule="auto"/>
-              <w:ind w:right="0" w:firstLine="0"/>
-              <w:jc w:val="left"/>
-              <w:rPr>
-                <w:rFonts w:cs="Times New Roman"/>
-              </w:rPr>
-            </w:pPr>
-            <w:r>
-              <w:rPr>
-                <w:rFonts w:cs="Times New Roman"/>
-              </w:rPr>
-              <w:t>Saad M. Siddiqui</w:t>
-            </w:r>
-          </w:p>
-        </w:tc>
-        <w:tc>
-          <w:tcPr>
-            <w:tcW w:w="4238" w:type="dxa"/>
-            <w:tcBorders>
-              <w:top w:val="nil"/>
-              <w:left w:val="single" w:sz="3" w:space="0" w:color="000000"/>
-              <w:bottom w:val="nil"/>
-              <w:right w:val="single" w:sz="3" w:space="0" w:color="000000"/>
-            </w:tcBorders>
-          </w:tcPr>
-          <w:p>
-            <w:pPr>
-              <w:spacing w:after="0" w:line="259" w:lineRule="auto"/>
-              <w:ind w:right="0" w:firstLine="0"/>
-              <w:jc w:val="center"/>
-              <w:rPr>
-                <w:rFonts w:cs="Times New Roman"/>
-              </w:rPr>
-            </w:pPr>
-            <w:r>
-              <w:rPr>
-                <w:rFonts w:cs="Times New Roman"/>
-              </w:rPr>
-              <w:t>Data Creation and Implementation</w:t>
-            </w:r>
-          </w:p>
-        </w:tc>
-        <w:tc>
-          <w:tcPr>
-            <w:tcW w:w="4775" w:type="dxa"/>
-            <w:tcBorders>
-              <w:top w:val="nil"/>
-              <w:left w:val="single" w:sz="3" w:space="0" w:color="000000"/>
-              <w:bottom w:val="nil"/>
-              <w:right w:val="single" w:sz="3" w:space="0" w:color="000000"/>
-            </w:tcBorders>
-          </w:tcPr>
-          <w:p>
-            <w:pPr>
-              <w:spacing w:after="0" w:line="259" w:lineRule="auto"/>
-              <w:ind w:right="0" w:firstLine="0"/>
-              <w:rPr>
-                <w:rFonts w:cs="Times New Roman"/>
-              </w:rPr>
-            </w:pPr>
-            <w:r>
-              <w:rPr>
-                <w:rFonts w:cs="Times New Roman"/>
-              </w:rPr>
-              <w:t>Scraped the dataset for this project and trained the CNN of the encoder. Implemented attention mechanism to improve results.</w:t>
-            </w:r>
-          </w:p>
-        </w:tc>
-      </w:tr>
-      <w:tr>
-        <w:trPr>
-          <w:trHeight w:val="719"/>
-        </w:trPr>
-        <w:tc>
-          <w:tcPr>
-            <w:tcW w:w="2110" w:type="dxa"/>
-            <w:tcBorders>
-              <w:top w:val="nil"/>
-              <w:left w:val="single" w:sz="3" w:space="0" w:color="000000"/>
-              <w:bottom w:val="single" w:sz="3" w:space="0" w:color="000000"/>
-              <w:right w:val="single" w:sz="3" w:space="0" w:color="000000"/>
-            </w:tcBorders>
-          </w:tcPr>
-          <w:p>
-            <w:pPr>
-              <w:spacing w:after="0" w:line="259" w:lineRule="auto"/>
-              <w:ind w:right="0" w:firstLine="0"/>
-              <w:jc w:val="left"/>
-              <w:rPr>
-                <w:rFonts w:cs="Times New Roman"/>
-              </w:rPr>
-            </w:pPr>
-            <w:r>
-              <w:rPr>
-                <w:rFonts w:cs="Times New Roman"/>
-              </w:rPr>
-              <w:t>Kajol Ramesh Singh</w:t>
-            </w:r>
-          </w:p>
-        </w:tc>
-        <w:tc>
-          <w:tcPr>
-            <w:tcW w:w="4238" w:type="dxa"/>
-            <w:tcBorders>
-              <w:top w:val="nil"/>
-              <w:left w:val="single" w:sz="3" w:space="0" w:color="000000"/>
-              <w:bottom w:val="single" w:sz="3" w:space="0" w:color="000000"/>
-              <w:right w:val="single" w:sz="3" w:space="0" w:color="000000"/>
-            </w:tcBorders>
-          </w:tcPr>
-          <w:p>
-            <w:pPr>
-              <w:spacing w:after="0" w:line="259" w:lineRule="auto"/>
-              <w:ind w:right="0" w:firstLine="0"/>
-              <w:jc w:val="left"/>
-              <w:rPr>
-                <w:rFonts w:cs="Times New Roman"/>
-              </w:rPr>
-            </w:pPr>
-            <w:r>
-              <w:rPr>
-                <w:rFonts w:cs="Times New Roman"/>
-              </w:rPr>
-              <w:t>New classification task - experiments and analysis</w:t>
-            </w:r>
-          </w:p>
-        </w:tc>
-        <w:tc>
-          <w:tcPr>
-            <w:tcW w:w="4775" w:type="dxa"/>
-            <w:tcBorders>
-              <w:top w:val="nil"/>
-              <w:left w:val="single" w:sz="3" w:space="0" w:color="000000"/>
-              <w:bottom w:val="single" w:sz="3" w:space="0" w:color="000000"/>
-              <w:right w:val="single" w:sz="3" w:space="0" w:color="000000"/>
-            </w:tcBorders>
-          </w:tcPr>
-          <w:p>
-            <w:pPr>
-              <w:spacing w:after="0" w:line="259" w:lineRule="auto"/>
-              <w:ind w:right="0" w:firstLine="0"/>
-              <w:rPr>
-                <w:rFonts w:cs="Times New Roman"/>
-              </w:rPr>
-            </w:pPr>
-            <w:r>
-              <w:rPr>
-                <w:rFonts w:cs="Times New Roman"/>
-              </w:rPr>
-              <w:t>Made necessary modifications to adapt base code for the news category dataset, and run experiments for all three models, with fine tuning and with multiple adapters.</w:t>
-            </w:r>
-          </w:p>
-        </w:tc>
-      </w:tr>
-    </w:tbl>
-    <w:p>
-      <w:pPr>
-        <w:spacing w:after="364" w:line="259" w:lineRule="auto"/>
-        <w:ind w:right="3380" w:firstLine="0"/>
-        <w:jc w:val="right"/>
-        <w:rPr>
-          <w:rFonts w:cs="Times New Roman"/>
-        </w:rPr>
-      </w:pPr>
-      <w:r>
-        <w:rPr>
-          <w:rFonts w:cs="Times New Roman"/>
-          <w:sz w:val="18"/>
-        </w:rPr>
-        <w:t>Table 2. Contributions of team members.</w:t>
-      </w:r>
-    </w:p>
     <w:p>
       <w:pPr>
         <w:ind w:left="-15" w:right="5073"/>
@@ -9316,157 +9596,10 @@
           <w:rFonts w:cs="Times New Roman"/>
         </w:rPr>
       </w:pPr>
-      <w:r>
-        <w:rPr>
-          <w:rFonts w:cs="Times New Roman"/>
-        </w:rPr>
-        <w:t>What representations of input and output did the neural network expect? How was the data pre/post-processed? What was the loss function?</w:t>
-      </w:r>
-    </w:p>
-    <w:p>
-      <w:pPr>
-        <w:ind w:left="-15" w:right="4453"/>
-        <w:rPr>
-          <w:rFonts w:cs="Times New Roman"/>
-        </w:rPr>
-      </w:pPr>
-      <w:r>
-        <w:rPr>
-          <w:rFonts w:cs="Times New Roman"/>
-        </w:rPr>
-        <w:t>Did the model overfit? How well did the approach generalize?</w:t>
-      </w:r>
-    </w:p>
-    <w:p>
-      <w:pPr>
-        <w:ind w:left="-15" w:right="5073"/>
-        <w:rPr>
-          <w:rFonts w:cs="Times New Roman"/>
-        </w:rPr>
-      </w:pPr>
-      <w:r>
-        <w:rPr>
-          <w:rFonts w:cs="Times New Roman"/>
-        </w:rPr>
-        <w:t>What hyperparameters did the model have? How were they chosen? How did they affect performance? What optimizer was used?</w:t>
-      </w:r>
-    </w:p>
-    <w:p>
-      <w:pPr>
-        <w:ind w:left="239" w:right="0" w:firstLine="0"/>
-        <w:rPr>
-          <w:rFonts w:cs="Times New Roman"/>
-        </w:rPr>
-      </w:pPr>
-      <w:r>
-        <w:rPr>
-          <w:rFonts w:cs="Times New Roman"/>
-        </w:rPr>
-        <w:t>What Deep Learning framework did you use?</w:t>
-      </w:r>
-    </w:p>
-    <w:p>
-      <w:pPr>
-        <w:ind w:left="-15" w:right="4818"/>
-        <w:rPr>
-          <w:rFonts w:cs="Times New Roman"/>
-        </w:rPr>
-      </w:pPr>
-      <w:r>
-        <w:rPr>
-          <w:rFonts w:cs="Times New Roman"/>
-        </w:rPr>
-        <w:t>What existing code or models did you start with and what did those starting points provide?</w:t>
-      </w:r>
-    </w:p>
-    <w:p>
-      <w:pPr>
-        <w:spacing w:after="229"/>
-        <w:ind w:left="-15" w:right="5073"/>
-        <w:rPr>
-          <w:rFonts w:cs="Times New Roman"/>
-        </w:rPr>
-      </w:pPr>
-      <w:r>
-        <w:rPr>
-          <w:rFonts w:cs="Times New Roman"/>
-        </w:rPr>
-        <w:t>Briefly discuss potential future work that the research community could focus on to make improvements in the direction of your project’s topic.</w:t>
-      </w:r>
-    </w:p>
-    <w:p>
-      <w:pPr>
-        <w:pStyle w:val="Heading1"/>
-        <w:ind w:left="224" w:right="0" w:hanging="239"/>
-        <w:rPr>
-          <w:rFonts w:cs="Times New Roman"/>
-        </w:rPr>
-      </w:pPr>
-      <w:r>
-        <w:rPr>
-          <w:rFonts w:cs="Times New Roman"/>
-        </w:rPr>
-        <w:t>Work Division</w:t>
-      </w:r>
-    </w:p>
-    <w:p>
-      <w:pPr>
-        <w:spacing w:after="229"/>
-        <w:ind w:left="-15" w:right="5073"/>
-        <w:rPr>
-          <w:rFonts w:cs="Times New Roman"/>
-        </w:rPr>
-      </w:pPr>
-      <w:r>
-        <w:rPr>
-          <w:rFonts w:cs="Times New Roman"/>
-        </w:rPr>
-        <w:t xml:space="preserve">The delegation of tasks among team members was crucial for the successful execution of the project. Muhammad Aleem initially found the base code for GLUE tasks using a single adapter and extended it to include SuperGLUE and other adapters. This foundational work set </w:t>
-      </w:r>
-      <w:r>
-        <w:rPr>
-          <w:rFonts w:cs="Times New Roman"/>
-        </w:rPr>
-        <w:lastRenderedPageBreak/>
-        <w:t>the stage for further development and integration of additional methods. [insert rest of the team work]. Kajol R Singh focused on the news classification task, reusing the existing base code and making necessary modifications to adapt it for the news classification dataset, and conducting experiments with all three models, including their adapter configurations.</w:t>
-      </w:r>
-    </w:p>
-    <w:p>
-      <w:pPr>
-        <w:spacing w:after="163" w:line="259" w:lineRule="auto"/>
-        <w:ind w:left="-5" w:right="0" w:hanging="10"/>
-        <w:jc w:val="left"/>
-        <w:rPr>
-          <w:rFonts w:cs="Times New Roman"/>
-        </w:rPr>
-      </w:pPr>
-      <w:r>
-        <w:rPr>
-          <w:rFonts w:cs="Times New Roman"/>
-          <w:sz w:val="24"/>
-        </w:rPr>
-        <w:t>8. Code</w:t>
-      </w:r>
-    </w:p>
-    <w:p>
-      <w:pPr>
-        <w:pStyle w:val="Heading1"/>
-        <w:numPr>
-          <w:ilvl w:val="0"/>
-          <w:numId w:val="0"/>
-        </w:numPr>
-        <w:ind w:left="-5" w:right="0"/>
-        <w:rPr>
-          <w:rFonts w:cs="Times New Roman"/>
-        </w:rPr>
-      </w:pPr>
-      <w:r>
-        <w:rPr>
-          <w:rFonts w:cs="Times New Roman"/>
-        </w:rPr>
-        <w:t>References</w:t>
-      </w:r>
-    </w:p>
+    </w:p>
+    <w:p/>
+    <w:p/>
+    <w:p/>
     <w:sectPr>
       <w:type w:val="continuous"/>
       <w:pgSz w:w="12240" w:h="15840"/>
@@ -9692,16 +9825,16 @@
     </w:lvl>
   </w:abstractNum>
   <w:abstractNum w:abstractNumId="1" w15:restartNumberingAfterBreak="0">
-    <w:nsid w:val="629E0EB7"/>
+    <w:nsid w:val="43C33FC8"/>
     <w:multiLevelType w:val="hybridMultilevel"/>
-    <w:tmpl w:val="90685DB0"/>
-    <w:lvl w:ilvl="0" w:tplc="8DD22F28">
+    <w:tmpl w:val="D9F652EE"/>
+    <w:lvl w:ilvl="0" w:tplc="04090015">
       <w:start w:val="1"/>
-      <w:numFmt w:val="decimal"/>
+      <w:numFmt w:val="upperLetter"/>
       <w:lvlText w:val="%1."/>
       <w:lvlJc w:val="left"/>
       <w:pPr>
-        <w:ind w:left="370" w:hanging="360"/>
+        <w:ind w:left="574" w:hanging="360"/>
       </w:pPr>
       <w:rPr>
         <w:rFonts w:hint="default"/>
@@ -9713,7 +9846,7 @@
       <w:lvlText w:val="%2."/>
       <w:lvlJc w:val="left"/>
       <w:pPr>
-        <w:ind w:left="1090" w:hanging="360"/>
+        <w:ind w:left="1294" w:hanging="360"/>
       </w:pPr>
     </w:lvl>
     <w:lvl w:ilvl="2" w:tplc="0409001B" w:tentative="1">
@@ -9722,7 +9855,7 @@
       <w:lvlText w:val="%3."/>
       <w:lvlJc w:val="right"/>
       <w:pPr>
-        <w:ind w:left="1810" w:hanging="180"/>
+        <w:ind w:left="2014" w:hanging="180"/>
       </w:pPr>
     </w:lvl>
     <w:lvl w:ilvl="3" w:tplc="0409000F" w:tentative="1">
@@ -9731,7 +9864,7 @@
       <w:lvlText w:val="%4."/>
       <w:lvlJc w:val="left"/>
       <w:pPr>
-        <w:ind w:left="2530" w:hanging="360"/>
+        <w:ind w:left="2734" w:hanging="360"/>
       </w:pPr>
     </w:lvl>
     <w:lvl w:ilvl="4" w:tplc="04090019" w:tentative="1">
@@ -9740,7 +9873,7 @@
       <w:lvlText w:val="%5."/>
       <w:lvlJc w:val="left"/>
       <w:pPr>
-        <w:ind w:left="3250" w:hanging="360"/>
+        <w:ind w:left="3454" w:hanging="360"/>
       </w:pPr>
     </w:lvl>
     <w:lvl w:ilvl="5" w:tplc="0409001B" w:tentative="1">
@@ -9749,7 +9882,7 @@
       <w:lvlText w:val="%6."/>
       <w:lvlJc w:val="right"/>
       <w:pPr>
-        <w:ind w:left="3970" w:hanging="180"/>
+        <w:ind w:left="4174" w:hanging="180"/>
       </w:pPr>
     </w:lvl>
     <w:lvl w:ilvl="6" w:tplc="0409000F" w:tentative="1">
@@ -9758,7 +9891,7 @@
       <w:lvlText w:val="%7."/>
       <w:lvlJc w:val="left"/>
       <w:pPr>
-        <w:ind w:left="4690" w:hanging="360"/>
+        <w:ind w:left="4894" w:hanging="360"/>
       </w:pPr>
     </w:lvl>
     <w:lvl w:ilvl="7" w:tplc="04090019" w:tentative="1">
@@ -9767,7 +9900,7 @@
       <w:lvlText w:val="%8."/>
       <w:lvlJc w:val="left"/>
       <w:pPr>
-        <w:ind w:left="5410" w:hanging="360"/>
+        <w:ind w:left="5614" w:hanging="360"/>
       </w:pPr>
     </w:lvl>
     <w:lvl w:ilvl="8" w:tplc="0409001B" w:tentative="1">
@@ -9776,11 +9909,278 @@
       <w:lvlText w:val="%9."/>
       <w:lvlJc w:val="right"/>
       <w:pPr>
-        <w:ind w:left="6130" w:hanging="180"/>
+        <w:ind w:left="6334" w:hanging="180"/>
       </w:pPr>
     </w:lvl>
   </w:abstractNum>
   <w:abstractNum w:abstractNumId="2" w15:restartNumberingAfterBreak="0">
+    <w:nsid w:val="4A9615E8"/>
+    <w:multiLevelType w:val="hybridMultilevel"/>
+    <w:tmpl w:val="B3FC4C70"/>
+    <w:lvl w:ilvl="0" w:tplc="E96ECDC6">
+      <w:start w:val="1"/>
+      <w:numFmt w:val="upperLetter"/>
+      <w:lvlText w:val="%1."/>
+      <w:lvlJc w:val="left"/>
+      <w:pPr>
+        <w:ind w:left="360" w:hanging="360"/>
+      </w:pPr>
+      <w:rPr>
+        <w:rFonts w:hint="default"/>
+      </w:rPr>
+    </w:lvl>
+    <w:lvl w:ilvl="1" w:tplc="04090019" w:tentative="1">
+      <w:start w:val="1"/>
+      <w:numFmt w:val="lowerLetter"/>
+      <w:lvlText w:val="%2."/>
+      <w:lvlJc w:val="left"/>
+      <w:pPr>
+        <w:ind w:left="1080" w:hanging="360"/>
+      </w:pPr>
+    </w:lvl>
+    <w:lvl w:ilvl="2" w:tplc="0409001B" w:tentative="1">
+      <w:start w:val="1"/>
+      <w:numFmt w:val="lowerRoman"/>
+      <w:lvlText w:val="%3."/>
+      <w:lvlJc w:val="right"/>
+      <w:pPr>
+        <w:ind w:left="1800" w:hanging="180"/>
+      </w:pPr>
+    </w:lvl>
+    <w:lvl w:ilvl="3" w:tplc="0409000F" w:tentative="1">
+      <w:start w:val="1"/>
+      <w:numFmt w:val="decimal"/>
+      <w:lvlText w:val="%4."/>
+      <w:lvlJc w:val="left"/>
+      <w:pPr>
+        <w:ind w:left="2520" w:hanging="360"/>
+      </w:pPr>
+    </w:lvl>
+    <w:lvl w:ilvl="4" w:tplc="04090019" w:tentative="1">
+      <w:start w:val="1"/>
+      <w:numFmt w:val="lowerLetter"/>
+      <w:lvlText w:val="%5."/>
+      <w:lvlJc w:val="left"/>
+      <w:pPr>
+        <w:ind w:left="3240" w:hanging="360"/>
+      </w:pPr>
+    </w:lvl>
+    <w:lvl w:ilvl="5" w:tplc="0409001B" w:tentative="1">
+      <w:start w:val="1"/>
+      <w:numFmt w:val="lowerRoman"/>
+      <w:lvlText w:val="%6."/>
+      <w:lvlJc w:val="right"/>
+      <w:pPr>
+        <w:ind w:left="3960" w:hanging="180"/>
+      </w:pPr>
+    </w:lvl>
+    <w:lvl w:ilvl="6" w:tplc="0409000F" w:tentative="1">
+      <w:start w:val="1"/>
+      <w:numFmt w:val="decimal"/>
+      <w:lvlText w:val="%7."/>
+      <w:lvlJc w:val="left"/>
+      <w:pPr>
+        <w:ind w:left="4680" w:hanging="360"/>
+      </w:pPr>
+    </w:lvl>
+    <w:lvl w:ilvl="7" w:tplc="04090019" w:tentative="1">
+      <w:start w:val="1"/>
+      <w:numFmt w:val="lowerLetter"/>
+      <w:lvlText w:val="%8."/>
+      <w:lvlJc w:val="left"/>
+      <w:pPr>
+        <w:ind w:left="5400" w:hanging="360"/>
+      </w:pPr>
+    </w:lvl>
+    <w:lvl w:ilvl="8" w:tplc="0409001B" w:tentative="1">
+      <w:start w:val="1"/>
+      <w:numFmt w:val="lowerRoman"/>
+      <w:lvlText w:val="%9."/>
+      <w:lvlJc w:val="right"/>
+      <w:pPr>
+        <w:ind w:left="6120" w:hanging="180"/>
+      </w:pPr>
+    </w:lvl>
+  </w:abstractNum>
+  <w:abstractNum w:abstractNumId="3" w15:restartNumberingAfterBreak="0">
+    <w:nsid w:val="4E4A3456"/>
+    <w:multiLevelType w:val="hybridMultilevel"/>
+    <w:tmpl w:val="5A90D5E0"/>
+    <w:lvl w:ilvl="0" w:tplc="8246554A">
+      <w:start w:val="1"/>
+      <w:numFmt w:val="decimal"/>
+      <w:lvlText w:val="%1."/>
+      <w:lvlJc w:val="left"/>
+      <w:pPr>
+        <w:ind w:left="720" w:hanging="360"/>
+      </w:pPr>
+      <w:rPr>
+        <w:rFonts w:hint="default"/>
+      </w:rPr>
+    </w:lvl>
+    <w:lvl w:ilvl="1" w:tplc="04090019" w:tentative="1">
+      <w:start w:val="1"/>
+      <w:numFmt w:val="lowerLetter"/>
+      <w:lvlText w:val="%2."/>
+      <w:lvlJc w:val="left"/>
+      <w:pPr>
+        <w:ind w:left="1440" w:hanging="360"/>
+      </w:pPr>
+    </w:lvl>
+    <w:lvl w:ilvl="2" w:tplc="0409001B" w:tentative="1">
+      <w:start w:val="1"/>
+      <w:numFmt w:val="lowerRoman"/>
+      <w:lvlText w:val="%3."/>
+      <w:lvlJc w:val="right"/>
+      <w:pPr>
+        <w:ind w:left="2160" w:hanging="180"/>
+      </w:pPr>
+    </w:lvl>
+    <w:lvl w:ilvl="3" w:tplc="0409000F" w:tentative="1">
+      <w:start w:val="1"/>
+      <w:numFmt w:val="decimal"/>
+      <w:lvlText w:val="%4."/>
+      <w:lvlJc w:val="left"/>
+      <w:pPr>
+        <w:ind w:left="2880" w:hanging="360"/>
+      </w:pPr>
+    </w:lvl>
+    <w:lvl w:ilvl="4" w:tplc="04090019" w:tentative="1">
+      <w:start w:val="1"/>
+      <w:numFmt w:val="lowerLetter"/>
+      <w:lvlText w:val="%5."/>
+      <w:lvlJc w:val="left"/>
+      <w:pPr>
+        <w:ind w:left="3600" w:hanging="360"/>
+      </w:pPr>
+    </w:lvl>
+    <w:lvl w:ilvl="5" w:tplc="0409001B" w:tentative="1">
+      <w:start w:val="1"/>
+      <w:numFmt w:val="lowerRoman"/>
+      <w:lvlText w:val="%6."/>
+      <w:lvlJc w:val="right"/>
+      <w:pPr>
+        <w:ind w:left="4320" w:hanging="180"/>
+      </w:pPr>
+    </w:lvl>
+    <w:lvl w:ilvl="6" w:tplc="0409000F" w:tentative="1">
+      <w:start w:val="1"/>
+      <w:numFmt w:val="decimal"/>
+      <w:lvlText w:val="%7."/>
+      <w:lvlJc w:val="left"/>
+      <w:pPr>
+        <w:ind w:left="5040" w:hanging="360"/>
+      </w:pPr>
+    </w:lvl>
+    <w:lvl w:ilvl="7" w:tplc="04090019" w:tentative="1">
+      <w:start w:val="1"/>
+      <w:numFmt w:val="lowerLetter"/>
+      <w:lvlText w:val="%8."/>
+      <w:lvlJc w:val="left"/>
+      <w:pPr>
+        <w:ind w:left="5760" w:hanging="360"/>
+      </w:pPr>
+    </w:lvl>
+    <w:lvl w:ilvl="8" w:tplc="0409001B" w:tentative="1">
+      <w:start w:val="1"/>
+      <w:numFmt w:val="lowerRoman"/>
+      <w:lvlText w:val="%9."/>
+      <w:lvlJc w:val="right"/>
+      <w:pPr>
+        <w:ind w:left="6480" w:hanging="180"/>
+      </w:pPr>
+    </w:lvl>
+  </w:abstractNum>
+  <w:abstractNum w:abstractNumId="4" w15:restartNumberingAfterBreak="0">
+    <w:nsid w:val="629E0EB7"/>
+    <w:multiLevelType w:val="hybridMultilevel"/>
+    <w:tmpl w:val="90685DB0"/>
+    <w:lvl w:ilvl="0" w:tplc="8DD22F28">
+      <w:start w:val="1"/>
+      <w:numFmt w:val="decimal"/>
+      <w:lvlText w:val="%1."/>
+      <w:lvlJc w:val="left"/>
+      <w:pPr>
+        <w:ind w:left="370" w:hanging="360"/>
+      </w:pPr>
+      <w:rPr>
+        <w:rFonts w:hint="default"/>
+      </w:rPr>
+    </w:lvl>
+    <w:lvl w:ilvl="1" w:tplc="04090019" w:tentative="1">
+      <w:start w:val="1"/>
+      <w:numFmt w:val="lowerLetter"/>
+      <w:lvlText w:val="%2."/>
+      <w:lvlJc w:val="left"/>
+      <w:pPr>
+        <w:ind w:left="1090" w:hanging="360"/>
+      </w:pPr>
+    </w:lvl>
+    <w:lvl w:ilvl="2" w:tplc="0409001B" w:tentative="1">
+      <w:start w:val="1"/>
+      <w:numFmt w:val="lowerRoman"/>
+      <w:lvlText w:val="%3."/>
+      <w:lvlJc w:val="right"/>
+      <w:pPr>
+        <w:ind w:left="1810" w:hanging="180"/>
+      </w:pPr>
+    </w:lvl>
+    <w:lvl w:ilvl="3" w:tplc="0409000F" w:tentative="1">
+      <w:start w:val="1"/>
+      <w:numFmt w:val="decimal"/>
+      <w:lvlText w:val="%4."/>
+      <w:lvlJc w:val="left"/>
+      <w:pPr>
+        <w:ind w:left="2530" w:hanging="360"/>
+      </w:pPr>
+    </w:lvl>
+    <w:lvl w:ilvl="4" w:tplc="04090019" w:tentative="1">
+      <w:start w:val="1"/>
+      <w:numFmt w:val="lowerLetter"/>
+      <w:lvlText w:val="%5."/>
+      <w:lvlJc w:val="left"/>
+      <w:pPr>
+        <w:ind w:left="3250" w:hanging="360"/>
+      </w:pPr>
+    </w:lvl>
+    <w:lvl w:ilvl="5" w:tplc="0409001B" w:tentative="1">
+      <w:start w:val="1"/>
+      <w:numFmt w:val="lowerRoman"/>
+      <w:lvlText w:val="%6."/>
+      <w:lvlJc w:val="right"/>
+      <w:pPr>
+        <w:ind w:left="3970" w:hanging="180"/>
+      </w:pPr>
+    </w:lvl>
+    <w:lvl w:ilvl="6" w:tplc="0409000F" w:tentative="1">
+      <w:start w:val="1"/>
+      <w:numFmt w:val="decimal"/>
+      <w:lvlText w:val="%7."/>
+      <w:lvlJc w:val="left"/>
+      <w:pPr>
+        <w:ind w:left="4690" w:hanging="360"/>
+      </w:pPr>
+    </w:lvl>
+    <w:lvl w:ilvl="7" w:tplc="04090019" w:tentative="1">
+      <w:start w:val="1"/>
+      <w:numFmt w:val="lowerLetter"/>
+      <w:lvlText w:val="%8."/>
+      <w:lvlJc w:val="left"/>
+      <w:pPr>
+        <w:ind w:left="5410" w:hanging="360"/>
+      </w:pPr>
+    </w:lvl>
+    <w:lvl w:ilvl="8" w:tplc="0409001B" w:tentative="1">
+      <w:start w:val="1"/>
+      <w:numFmt w:val="lowerRoman"/>
+      <w:lvlText w:val="%9."/>
+      <w:lvlJc w:val="right"/>
+      <w:pPr>
+        <w:ind w:left="6130" w:hanging="180"/>
+      </w:pPr>
+    </w:lvl>
+  </w:abstractNum>
+  <w:abstractNum w:abstractNumId="5" w15:restartNumberingAfterBreak="0">
     <w:nsid w:val="76E73F32"/>
     <w:multiLevelType w:val="multilevel"/>
     <w:tmpl w:val="D3F28DB0"/>
@@ -9996,7 +10396,7 @@
       </w:rPr>
     </w:lvl>
   </w:abstractNum>
-  <w:abstractNum w:abstractNumId="3" w15:restartNumberingAfterBreak="0">
+  <w:abstractNum w:abstractNumId="6" w15:restartNumberingAfterBreak="0">
     <w:nsid w:val="7BA821F0"/>
     <w:multiLevelType w:val="hybridMultilevel"/>
     <w:tmpl w:val="79CE6CD8"/>
@@ -10209,16 +10609,25 @@
     </w:lvl>
   </w:abstractNum>
   <w:num w:numId="1" w16cid:durableId="846292925">
-    <w:abstractNumId w:val="3"/>
+    <w:abstractNumId w:val="6"/>
   </w:num>
   <w:num w:numId="2" w16cid:durableId="694505867">
     <w:abstractNumId w:val="0"/>
   </w:num>
   <w:num w:numId="3" w16cid:durableId="81995346">
+    <w:abstractNumId w:val="5"/>
+  </w:num>
+  <w:num w:numId="4" w16cid:durableId="870148685">
+    <w:abstractNumId w:val="4"/>
+  </w:num>
+  <w:num w:numId="5" w16cid:durableId="1545630556">
+    <w:abstractNumId w:val="1"/>
+  </w:num>
+  <w:num w:numId="6" w16cid:durableId="97411438">
     <w:abstractNumId w:val="2"/>
   </w:num>
-  <w:num w:numId="4" w16cid:durableId="870148685">
-    <w:abstractNumId w:val="1"/>
+  <w:num w:numId="7" w16cid:durableId="382561165">
+    <w:abstractNumId w:val="3"/>
   </w:num>
 </w:numbering>
 </file>

</xml_diff>

<commit_message>
Add references to report
</commit_message>
<xml_diff>
--- a/report/Project_Report___CS_7643___Big_Daaata.docx
+++ b/report/Project_Report___CS_7643___Big_Daaata.docx
@@ -322,7 +322,19 @@
         <w:rPr>
           <w:rFonts w:cs="Times New Roman"/>
         </w:rPr>
-        <w:t>Transformer-based models represent the SoTA in terms of NLP applications, having consistently demonstrated unparalleled performance across a wide range of tasks. These models are characterized by deep neural network architectures with large number of learnable parameters, often approaching the order of hundreds of millions, which are optimized through a combination of supervised, self-supervised, and semi-supervised pre-training on vast corpora.</w:t>
+        <w:t xml:space="preserve">Transformer-based </w:t>
+      </w:r>
+      <w:r>
+        <w:rPr>
+          <w:rFonts w:cs="Times New Roman"/>
+        </w:rPr>
+        <w:t xml:space="preserve">[1] </w:t>
+      </w:r>
+      <w:r>
+        <w:rPr>
+          <w:rFonts w:cs="Times New Roman"/>
+        </w:rPr>
+        <w:t>models represent the SoTA in terms of NLP applications, having consistently demonstrated unparalleled performance across a wide range of tasks. These models are characterized by deep neural network architectures with large number of learnable parameters, often approaching the order of hundreds of millions, which are optimized through a combination of supervised, self-supervised, and semi-supervised pre-training on vast corpora.</w:t>
       </w:r>
     </w:p>
     <w:p>
@@ -336,13 +348,37 @@
         <w:rPr>
           <w:rFonts w:cs="Times New Roman"/>
         </w:rPr>
-        <w:t xml:space="preserve">NLP researchers and practitioners are interested in leveraging the capabilities of transformer models for domain-specific tasks, which invariably require updating or tuning learnable parameters. A popular method for doing so is fine-tuning, which involves updating either all learnable parameters or a subset of learnable parameters with methods such as gradient descent using loss from a smaller, task-specific labeled dataset. Another popular method is domain-adaptation, which involves aligning model </w:t>
-      </w:r>
-      <w:r>
-        <w:rPr>
-          <w:rFonts w:cs="Times New Roman"/>
-        </w:rPr>
-        <w:t>performance with a target domain through adversarial training, domain-invariant representations, and other techniques which involve a mix of source and target domain data.</w:t>
+        <w:t>NLP researchers and practitioners are interested in leveraging the capabilities of transformer models for domain-specific tasks, which invariably require updating or tuning learnable parameters. A popular method for doing so is fine-tuning</w:t>
+      </w:r>
+      <w:r>
+        <w:rPr>
+          <w:rFonts w:cs="Times New Roman"/>
+        </w:rPr>
+        <w:t xml:space="preserve"> [2]</w:t>
+      </w:r>
+      <w:r>
+        <w:rPr>
+          <w:rFonts w:cs="Times New Roman"/>
+        </w:rPr>
+        <w:t>, which involves updating either all learnable parameters or a subset of learnable parameters with methods such as gradient descent using loss from a smaller, task-specific labeled dataset. Another popular method is domain-adaptation</w:t>
+      </w:r>
+      <w:r>
+        <w:rPr>
+          <w:rFonts w:cs="Times New Roman"/>
+        </w:rPr>
+        <w:t xml:space="preserve"> [3]</w:t>
+      </w:r>
+      <w:r>
+        <w:rPr>
+          <w:rFonts w:cs="Times New Roman"/>
+        </w:rPr>
+        <w:t xml:space="preserve">, which involves aligning </w:t>
+      </w:r>
+      <w:r>
+        <w:rPr>
+          <w:rFonts w:cs="Times New Roman"/>
+        </w:rPr>
+        <w:t>model performance with a target domain through adversarial training, domain-invariant representations, and other techniques which involve a mix of source and target domain data.</w:t>
       </w:r>
     </w:p>
     <w:p>
@@ -402,7 +438,19 @@
         <w:rPr>
           <w:rFonts w:cs="Times New Roman"/>
         </w:rPr>
-        <w:t>Adapters are lightweight task-specific modules, typically consisting of projection layers or small neural networks, that can be inserted between layers in transformer models. During training, only adapter parameters are updated while the rest of the model parameters remain unchanged. This makes adapters a parameter-efficient alternative to finetuning and domain adaptation: adapters allow the retention of generalizable knowledge learned from large corpora as encoded by original model weights while still allowing the parameters of the adapter to learn task-specific information. Contrary to fine-tuning a classification head in conventional transfer learning, the insertion of adapter modules is not limited to later layers in the network.</w:t>
+        <w:t xml:space="preserve">Adapters </w:t>
+      </w:r>
+      <w:r>
+        <w:rPr>
+          <w:rFonts w:cs="Times New Roman"/>
+        </w:rPr>
+        <w:t xml:space="preserve">[4] </w:t>
+      </w:r>
+      <w:r>
+        <w:rPr>
+          <w:rFonts w:cs="Times New Roman"/>
+        </w:rPr>
+        <w:t>are lightweight task-specific modules, typically consisting of projection layers or small neural networks, that can be inserted between layers in transformer models. During training, only adapter parameters are updated while the rest of the model parameters remain unchanged. This makes adapters a parameter-efficient alternative to finetuning and domain adaptation: adapters allow the retention of generalizable knowledge learned from large corpora as encoded by original model weights while still allowing the parameters of the adapter to learn task-specific information. Contrary to fine-tuning a classification head in conventional transfer learning, the insertion of adapter modules is not limited to later layers in the network.</w:t>
       </w:r>
     </w:p>
     <w:p>
@@ -417,7 +465,19 @@
         <w:rPr>
           <w:rFonts w:cs="Times New Roman"/>
         </w:rPr>
-        <w:t>Successful integration of adapters in transformer-based models can significantly reduce computational resources and time needed for modifying models for a specific domain or task, even with limited labeled data. This parameter efficiency means that adapting models to new tasks will become faster, cheaper, and more accessible, particularly for researchers and practitioners with limited resources. It will enable more widespread use of powerful language models in various applications, fostering innovation and advancing the field of NLP by making state-of-the-art tools available to a broader audience.</w:t>
+        <w:t>Successful integration of adapters in transformer-based models can significantly reduce computational resources and time needed for modifying models for a specific domain or task, even with limited labeled data</w:t>
+      </w:r>
+      <w:r>
+        <w:rPr>
+          <w:rFonts w:cs="Times New Roman"/>
+        </w:rPr>
+        <w:t xml:space="preserve"> [5]</w:t>
+      </w:r>
+      <w:r>
+        <w:rPr>
+          <w:rFonts w:cs="Times New Roman"/>
+        </w:rPr>
+        <w:t>. This parameter efficiency means that adapting models to new tasks will become faster, cheaper, and more accessible, particularly for researchers and practitioners with limited resources. It will enable more widespread use of powerful language models in various applications, fostering innovation and advancing the field of NLP by making state-of-the-art tools available to a broader audience.</w:t>
       </w:r>
     </w:p>
     <w:p>
@@ -451,14 +511,14 @@
         <w:rPr>
           <w:rFonts w:cs="Times New Roman"/>
         </w:rPr>
-        <w:t xml:space="preserve">This project aimed to empirically validate and quantify the classification and time complexity benefits of adapters as parameter-efficient alternatives to fine-tuning </w:t>
+        <w:t xml:space="preserve">This project aimed to empirically validate and quantify the classification and time complexity benefits of adapters </w:t>
       </w:r>
       <w:r>
         <w:rPr>
           <w:rFonts w:cs="Times New Roman"/>
         </w:rPr>
         <w:lastRenderedPageBreak/>
-        <w:t>transformer models for supervised classification. Additionally, the project also aimed to identify which adapter designs performed best across a range of transformer models and tasks to understand their advantages over traditional methods.</w:t>
+        <w:t>as parameter-efficient alternatives to fine-tuning transformer models for supervised classification. Additionally, the project also aimed to identify which adapter designs performed best across a range of transformer models and tasks to understand their advantages over traditional methods.</w:t>
       </w:r>
     </w:p>
     <w:p>
@@ -518,6 +578,14 @@
       <w:r>
         <w:rPr>
           <w:rFonts w:cs="Times New Roman"/>
+          <w:b/>
+          <w:bCs/>
+        </w:rPr>
+        <w:t xml:space="preserve"> [6]</w:t>
+      </w:r>
+      <w:r>
+        <w:rPr>
+          <w:rFonts w:cs="Times New Roman"/>
         </w:rPr>
         <w:t>: A collection of diverse and challenging NLP tasks designed to evaluate the performance of language models on understanding and reasoning. It consists of tasks such as question answering, natural language inference, and co-reference resolution, providing a comprehensive assessment of model capabilities.</w:t>
       </w:r>
@@ -541,6 +609,14 @@
           <w:bCs/>
         </w:rPr>
         <w:t>News Category Classification</w:t>
+      </w:r>
+      <w:r>
+        <w:rPr>
+          <w:rFonts w:cs="Times New Roman"/>
+          <w:b/>
+          <w:bCs/>
+        </w:rPr>
+        <w:t xml:space="preserve"> [7]</w:t>
       </w:r>
       <w:r>
         <w:rPr>
@@ -1328,7 +1404,19 @@
         <w:rPr>
           <w:rFonts w:cs="Times New Roman"/>
         </w:rPr>
-        <w:t xml:space="preserve">To supplement these tasks, we explored model performance on the Corpus of Linguistic Acceptability (CoLA), Winograd NLI (WNLI), and Microsoft Research Paraphrase Corpus (MRPC) tasks from the GLUE benchmark. </w:t>
+        <w:t>To supplement these tasks, we explored model performance on the Corpus of Linguistic Acceptability (CoLA), Winograd NLI (WNLI), and Microsoft Research Paraphrase Corpus (MRPC) tasks from the GLUE</w:t>
+      </w:r>
+      <w:r>
+        <w:rPr>
+          <w:rFonts w:cs="Times New Roman"/>
+        </w:rPr>
+        <w:t xml:space="preserve"> [8]</w:t>
+      </w:r>
+      <w:r>
+        <w:rPr>
+          <w:rFonts w:cs="Times New Roman"/>
+        </w:rPr>
+        <w:t xml:space="preserve"> benchmark. </w:t>
       </w:r>
       <w:r>
         <w:rPr>
@@ -1432,7 +1520,10 @@
         <w:ind w:left="10" w:firstLine="0"/>
       </w:pPr>
       <w:r>
-        <w:t xml:space="preserve">At a high level, our approach to the problem involved running experiments to benchmark model performance in terms of validation set accuracy as well as training time with and without </w:t>
+        <w:t xml:space="preserve">At a high level, our approach to the problem involved running experiments to benchmark model performance in terms of validation set accuracy as well as training time </w:t>
+      </w:r>
+      <w:r>
+        <w:t xml:space="preserve">with and without </w:t>
       </w:r>
       <w:r>
         <w:t xml:space="preserve">one each of </w:t>
@@ -1444,10 +1535,7 @@
         <w:t xml:space="preserve">adapters </w:t>
       </w:r>
       <w:r>
-        <w:t xml:space="preserve">across three </w:t>
-      </w:r>
-      <w:r>
-        <w:t xml:space="preserve">SuperGLUE tasks </w:t>
+        <w:t xml:space="preserve">across three SuperGLUE tasks </w:t>
       </w:r>
       <w:r>
         <w:t xml:space="preserve">as well as </w:t>
@@ -1459,7 +1547,25 @@
         <w:t xml:space="preserve">using base variants of </w:t>
       </w:r>
       <w:r>
-        <w:t xml:space="preserve">three SoTA transformer models, namely DistilBERT, ELECTRA, and BART. </w:t>
+        <w:t>three SoTA transformer models, namely DistilBERT</w:t>
+      </w:r>
+      <w:r>
+        <w:t xml:space="preserve"> [9]</w:t>
+      </w:r>
+      <w:r>
+        <w:t>, ELECTRA</w:t>
+      </w:r>
+      <w:r>
+        <w:t xml:space="preserve"> [10]</w:t>
+      </w:r>
+      <w:r>
+        <w:t>, and BART</w:t>
+      </w:r>
+      <w:r>
+        <w:t xml:space="preserve"> [11]</w:t>
+      </w:r>
+      <w:r>
+        <w:t xml:space="preserve">. </w:t>
       </w:r>
     </w:p>
     <w:p>
@@ -1489,7 +1595,31 @@
         <w:rPr>
           <w:rFonts w:cs="Times New Roman"/>
         </w:rPr>
-        <w:t xml:space="preserve">To address our problem, we used HuggingFace’s Transformers library along with the Adapters library. The Adapters repository provided code for running simple sequential bottleneck adapters on GLUE tasks, but we needed to extend this code to fit our requirements. Specifically, we added support for SuperGLUE, incorporating tasks </w:t>
+        <w:t xml:space="preserve">To address our problem, we used HuggingFace’s Transformers </w:t>
+      </w:r>
+      <w:r>
+        <w:rPr>
+          <w:rFonts w:cs="Times New Roman"/>
+        </w:rPr>
+        <w:t xml:space="preserve">[12] </w:t>
+      </w:r>
+      <w:r>
+        <w:rPr>
+          <w:rFonts w:cs="Times New Roman"/>
+        </w:rPr>
+        <w:t>library along with the Adapters library</w:t>
+      </w:r>
+      <w:r>
+        <w:rPr>
+          <w:rFonts w:cs="Times New Roman"/>
+        </w:rPr>
+        <w:t xml:space="preserve"> [13] from Adapter Hub</w:t>
+      </w:r>
+      <w:r>
+        <w:rPr>
+          <w:rFonts w:cs="Times New Roman"/>
+        </w:rPr>
+        <w:t xml:space="preserve">. The Adapters repository provided code for running simple sequential bottleneck adapters on GLUE tasks, but we needed to extend this code to fit our requirements. Specifically, we added support for SuperGLUE, incorporating tasks </w:t>
       </w:r>
       <w:r>
         <w:rPr>
@@ -1501,13 +1631,31 @@
         <w:rPr>
           <w:rFonts w:cs="Times New Roman"/>
         </w:rPr>
-        <w:t xml:space="preserve">. We also extended the repository to include various adapter architectures such as sequential bottleneck, stacked sequential bottleneck Mix and Match, iA3, LoRA, Prefix Tuning, Compacter++, Prompt Tuning, and UniPELT. </w:t>
-      </w:r>
-      <w:r>
-        <w:rPr>
-          <w:rFonts w:cs="Times New Roman"/>
-        </w:rPr>
-        <w:t xml:space="preserve">A full description of each adapter, its architecture, and potential use cases based on literature review is provided in the Appendix. </w:t>
+        <w:t>. We also extended the repository to include various adapter architectures such as sequential bottleneck, stacked sequential bottleneck Mix and Match, iA3, LoRA, Prefix Tuning, Compacter++, Prompt Tuning, and UniPELT</w:t>
+      </w:r>
+      <w:r>
+        <w:rPr>
+          <w:rFonts w:cs="Times New Roman"/>
+        </w:rPr>
+        <w:t xml:space="preserve"> [1</w:t>
+      </w:r>
+      <w:r>
+        <w:rPr>
+          <w:rFonts w:cs="Times New Roman"/>
+        </w:rPr>
+        <w:t>4</w:t>
+      </w:r>
+      <w:r>
+        <w:rPr>
+          <w:rFonts w:cs="Times New Roman"/>
+        </w:rPr>
+        <w:t>]</w:t>
+      </w:r>
+      <w:r>
+        <w:rPr>
+          <w:rFonts w:cs="Times New Roman"/>
+        </w:rPr>
+        <w:t xml:space="preserve">. </w:t>
       </w:r>
     </w:p>
     <w:p>
@@ -7099,7 +7247,25 @@
         <w:rPr>
           <w:rFonts w:cs="Times New Roman"/>
         </w:rPr>
-        <w:t>that become increasingly confident about wrong predictions in probabilistic inference space, but do not necessarily make more or fewer wrong predictions.</w:t>
+        <w:t>that become increasingly confident about wrong predictions in probabilistic inference space, but do not necessarily make more or fewer wrong predictions</w:t>
+      </w:r>
+      <w:r>
+        <w:rPr>
+          <w:rFonts w:cs="Times New Roman"/>
+        </w:rPr>
+        <w:t xml:space="preserve"> [1</w:t>
+      </w:r>
+      <w:r>
+        <w:rPr>
+          <w:rFonts w:cs="Times New Roman"/>
+        </w:rPr>
+        <w:t>5]</w:t>
+      </w:r>
+      <w:r>
+        <w:rPr>
+          <w:rFonts w:cs="Times New Roman"/>
+        </w:rPr>
+        <w:t>.</w:t>
       </w:r>
     </w:p>
     <w:p>
@@ -8079,7 +8245,13 @@
         <w:t xml:space="preserve">Table 3 shows the performance of this </w:t>
       </w:r>
       <w:r>
-        <w:t>set of experiments, with learning curves show in Figure 4.</w:t>
+        <w:t>set of experiments, with learning curves show</w:t>
+      </w:r>
+      <w:r>
+        <w:t>n</w:t>
+      </w:r>
+      <w:r>
+        <w:t xml:space="preserve"> in Figure 4.</w:t>
       </w:r>
     </w:p>
     <w:p>
@@ -8272,7 +8444,31 @@
         <w:rPr>
           <w:rFonts w:cs="Times New Roman"/>
         </w:rPr>
-        <w:t>) among the three configuration and higher eval loss (1.57</w:t>
+        <w:t>) among the three configuration</w:t>
+      </w:r>
+      <w:r>
+        <w:rPr>
+          <w:rFonts w:cs="Times New Roman"/>
+        </w:rPr>
+        <w:t>s</w:t>
+      </w:r>
+      <w:r>
+        <w:rPr>
+          <w:rFonts w:cs="Times New Roman"/>
+        </w:rPr>
+        <w:t xml:space="preserve"> and higher </w:t>
+      </w:r>
+      <w:r>
+        <w:rPr>
+          <w:rFonts w:cs="Times New Roman"/>
+        </w:rPr>
+        <w:t xml:space="preserve">validation set </w:t>
+      </w:r>
+      <w:r>
+        <w:rPr>
+          <w:rFonts w:cs="Times New Roman"/>
+        </w:rPr>
+        <w:t>loss (1.57</w:t>
       </w:r>
       <w:r>
         <w:rPr>
@@ -9548,14 +9744,442 @@
         <w:ind w:firstLine="0"/>
       </w:pPr>
       <w:r>
-        <w:t>Delegation of tasks among team members was crucial for successful execution of the project. Muhammad Aleem initially found the base code for GLUE tasks using a single adapter and extended it to include SuperGLUE and other adapters. Saad M. Siddiqui modified th</w:t>
-      </w:r>
-      <w:r>
-        <w:t xml:space="preserve">e base code for data collection, visualization, and aggregation which informed most of the results and conclusions presented in the report. In addition to collecting data for the BoolQ task, Saad also contributed to the report. </w:t>
-      </w:r>
-      <w:r>
-        <w:t>Kajol R Singh focused on the news classification task, reusing the existing base code and making necessary modifications to adapt it for the news classification dataset, and conducting experiments with all three models, including their adapter configurations.</w:t>
-      </w:r>
+        <w:t>[1]</w:t>
+      </w:r>
+      <w:r>
+        <w:tab/>
+      </w:r>
+      <w:r>
+        <w:t xml:space="preserve">Merritt, Rick. “What Is a Transformer Model?” </w:t>
+      </w:r>
+      <w:r>
+        <w:rPr>
+          <w:i/>
+          <w:iCs/>
+        </w:rPr>
+        <w:t>NVIDIA Blog</w:t>
+      </w:r>
+      <w:r>
+        <w:t>, 25 Mar. 2022, blogs.nvidia.com/blog/what-is-a-transformer-model/.</w:t>
+      </w:r>
+    </w:p>
+    <w:p>
+      <w:pPr>
+        <w:ind w:firstLine="0"/>
+      </w:pPr>
+    </w:p>
+    <w:p>
+      <w:pPr>
+        <w:ind w:firstLine="0"/>
+      </w:pPr>
+      <w:r>
+        <w:t>[2]</w:t>
+      </w:r>
+      <w:r>
+        <w:tab/>
+      </w:r>
+      <w:r>
+        <w:t xml:space="preserve">Gugger, Sylvain. “Fine-Tune a Pretrained Model.” </w:t>
+      </w:r>
+      <w:r>
+        <w:rPr>
+          <w:i/>
+          <w:iCs/>
+        </w:rPr>
+        <w:t>Huggingface.co</w:t>
+      </w:r>
+      <w:r>
+        <w:t>, 14 June 2021, huggingface.co/docs/transformers/en/training.</w:t>
+      </w:r>
+    </w:p>
+    <w:p>
+      <w:pPr>
+        <w:ind w:firstLine="0"/>
+      </w:pPr>
+    </w:p>
+    <w:p>
+      <w:pPr>
+        <w:ind w:firstLine="0"/>
+      </w:pPr>
+      <w:r>
+        <w:t>[3]</w:t>
+      </w:r>
+      <w:r>
+        <w:tab/>
+      </w:r>
+      <w:r>
+        <w:t xml:space="preserve">Meer, Anne-Maj van der. “Domain Adaptation: Types and Methods.” </w:t>
+      </w:r>
+      <w:r>
+        <w:rPr>
+          <w:i/>
+          <w:iCs/>
+        </w:rPr>
+        <w:t>Www.taus.net</w:t>
+      </w:r>
+      <w:r>
+        <w:t>, 19 Dec. 2022, www.taus.net/resources/blog/domain-adaptation-types-and-methods. Accessed 29 July 2024.</w:t>
+      </w:r>
+    </w:p>
+    <w:p>
+      <w:pPr>
+        <w:ind w:firstLine="0"/>
+      </w:pPr>
+    </w:p>
+    <w:p>
+      <w:pPr>
+        <w:ind w:firstLine="0"/>
+      </w:pPr>
+      <w:r>
+        <w:t>[4]</w:t>
+      </w:r>
+      <w:r>
+        <w:tab/>
+      </w:r>
+      <w:r>
+        <w:t xml:space="preserve">Sterz, Hannah, et al. “AdapterHub - Introducing Adapters.” </w:t>
+      </w:r>
+      <w:r>
+        <w:rPr>
+          <w:i/>
+          <w:iCs/>
+        </w:rPr>
+        <w:t>Adapterhub.ml</w:t>
+      </w:r>
+      <w:r>
+        <w:t>, 24 Nov. 2023, adapterhub.ml/blog/2023/11/introducing-adapters/. Accessed 29 July 2024.</w:t>
+      </w:r>
+    </w:p>
+    <w:p>
+      <w:pPr>
+        <w:ind w:firstLine="0"/>
+      </w:pPr>
+      <w:r>
+        <w:lastRenderedPageBreak/>
+        <w:t>[5]</w:t>
+      </w:r>
+      <w:r>
+        <w:tab/>
+      </w:r>
+      <w:r>
+        <w:rPr>
+          <w:rFonts w:eastAsia="Times New Roman" w:cs="Times New Roman"/>
+          <w:color w:val="auto"/>
+          <w:kern w:val="0"/>
+          <w:sz w:val="24"/>
+          <w14:ligatures w14:val="none"/>
+        </w:rPr>
+        <w:t xml:space="preserve"> </w:t>
+      </w:r>
+      <w:r>
+        <w:t xml:space="preserve">Pfeiffer, Jonas, et al. “AdapterHub: A Framework for Adapting Transformers.” </w:t>
+      </w:r>
+      <w:r>
+        <w:rPr>
+          <w:i/>
+          <w:iCs/>
+        </w:rPr>
+        <w:t>ArXiv:2007.07779 [Cs]</w:t>
+      </w:r>
+      <w:r>
+        <w:t>, 6 Oct. 2020, arxiv.org/abs/2007.07779.</w:t>
+      </w:r>
+    </w:p>
+    <w:p>
+      <w:pPr>
+        <w:ind w:firstLine="0"/>
+      </w:pPr>
+    </w:p>
+    <w:p>
+      <w:pPr>
+        <w:ind w:firstLine="0"/>
+      </w:pPr>
+      <w:r>
+        <w:t>[6]</w:t>
+      </w:r>
+      <w:r>
+        <w:tab/>
+      </w:r>
+      <w:r>
+        <w:t xml:space="preserve">Wang, Alex, et al. “SuperGLUE: A Stickier Benchmark for General-Purpose Language Understanding Systems.” </w:t>
+      </w:r>
+      <w:r>
+        <w:rPr>
+          <w:i/>
+          <w:iCs/>
+        </w:rPr>
+        <w:t>ArXiv:1905.00537 [Cs]</w:t>
+      </w:r>
+      <w:r>
+        <w:t>, 12 Feb. 2020, arxiv.org/abs/1905.00537.</w:t>
+      </w:r>
+    </w:p>
+    <w:p>
+      <w:pPr>
+        <w:ind w:firstLine="0"/>
+      </w:pPr>
+    </w:p>
+    <w:p>
+      <w:pPr>
+        <w:ind w:firstLine="0"/>
+      </w:pPr>
+      <w:r>
+        <w:t>[7]</w:t>
+      </w:r>
+      <w:r>
+        <w:tab/>
+      </w:r>
+      <w:r>
+        <w:t xml:space="preserve">Misra, Rishabh. “News Category Dataset.” </w:t>
+      </w:r>
+      <w:r>
+        <w:rPr>
+          <w:i/>
+          <w:iCs/>
+        </w:rPr>
+        <w:t>ArXiv:2209.11429 [Cs]</w:t>
+      </w:r>
+      <w:r>
+        <w:t>, 6 Oct. 2022, arxiv.org/abs/2209.11429.</w:t>
+      </w:r>
+    </w:p>
+    <w:p>
+      <w:pPr>
+        <w:ind w:firstLine="0"/>
+      </w:pPr>
+    </w:p>
+    <w:p>
+      <w:pPr>
+        <w:ind w:firstLine="0"/>
+      </w:pPr>
+      <w:r>
+        <w:t>[8]</w:t>
+      </w:r>
+      <w:r>
+        <w:tab/>
+      </w:r>
+      <w:r>
+        <w:t xml:space="preserve">Wang, Alex, et al. “GLUE: A Multi-Task Benchmark and Analysis Platform for Natural Language Understanding.” </w:t>
+      </w:r>
+      <w:r>
+        <w:rPr>
+          <w:i/>
+          <w:iCs/>
+        </w:rPr>
+        <w:t>ArXiv:1804.07461 [Cs]</w:t>
+      </w:r>
+      <w:r>
+        <w:t>, 22 Feb. 2019, arxiv.org/abs/1804.07461.</w:t>
+      </w:r>
+    </w:p>
+    <w:p>
+      <w:pPr>
+        <w:ind w:firstLine="0"/>
+      </w:pPr>
+    </w:p>
+    <w:p>
+      <w:pPr>
+        <w:ind w:firstLine="0"/>
+      </w:pPr>
+      <w:r>
+        <w:t>[9]</w:t>
+      </w:r>
+      <w:r>
+        <w:tab/>
+      </w:r>
+      <w:r>
+        <w:t xml:space="preserve">Sanh, Victor, et al. “DistilBERT, a Distilled Version of BERT: Smaller, Faster, Cheaper and Lighter.” </w:t>
+      </w:r>
+      <w:r>
+        <w:rPr>
+          <w:i/>
+          <w:iCs/>
+        </w:rPr>
+        <w:t>ArXiv.org</w:t>
+      </w:r>
+      <w:r>
+        <w:t>, 2019, arxiv.org/abs/1910.01108.</w:t>
+      </w:r>
+    </w:p>
+    <w:p>
+      <w:pPr>
+        <w:ind w:firstLine="0"/>
+      </w:pPr>
+    </w:p>
+    <w:p>
+      <w:pPr>
+        <w:ind w:firstLine="0"/>
+      </w:pPr>
+      <w:r>
+        <w:t xml:space="preserve">[10] </w:t>
+      </w:r>
+      <w:r>
+        <w:tab/>
+      </w:r>
+      <w:r>
+        <w:t xml:space="preserve">Clark, Kevin, et al. “ELECTRA: Pre-Training Text Encoders as Discriminators rather than Generators.” </w:t>
+      </w:r>
+      <w:r>
+        <w:rPr>
+          <w:i/>
+          <w:iCs/>
+        </w:rPr>
+        <w:t>ArXiv:2003.10555 [Cs]</w:t>
+      </w:r>
+      <w:r>
+        <w:t>, 23 Mar. 2020, arxiv.org/abs/2003.10555.</w:t>
+      </w:r>
+    </w:p>
+    <w:p>
+      <w:pPr>
+        <w:ind w:firstLine="0"/>
+      </w:pPr>
+    </w:p>
+    <w:p>
+      <w:pPr>
+        <w:ind w:firstLine="0"/>
+      </w:pPr>
+      <w:r>
+        <w:t>[11]</w:t>
+      </w:r>
+      <w:r>
+        <w:tab/>
+      </w:r>
+      <w:r>
+        <w:t xml:space="preserve">Lewis, Mike, et al. “BART: Denoising Sequence-To-Sequence Pre-Training for Natural Language Generation, Translation, and Comprehension.” </w:t>
+      </w:r>
+      <w:r>
+        <w:rPr>
+          <w:i/>
+          <w:iCs/>
+        </w:rPr>
+        <w:t>ArXiv:1910.13461 [Cs, Stat]</w:t>
+      </w:r>
+      <w:r>
+        <w:t>, 29 Oct. 2019, arxiv.org/abs/1910.13461.</w:t>
+      </w:r>
+    </w:p>
+    <w:p>
+      <w:pPr>
+        <w:ind w:firstLine="0"/>
+      </w:pPr>
+    </w:p>
+    <w:p>
+      <w:pPr>
+        <w:ind w:firstLine="0"/>
+      </w:pPr>
+      <w:r>
+        <w:t>[12]</w:t>
+      </w:r>
+      <w:r>
+        <w:tab/>
+      </w:r>
+      <w:r>
+        <w:t>“</w:t>
+      </w:r>
+      <w:r>
+        <w:rPr>
+          <w:rFonts w:ascii="Segoe UI Emoji" w:hAnsi="Segoe UI Emoji" w:cs="Segoe UI Emoji"/>
+        </w:rPr>
+        <w:t>🤗</w:t>
+      </w:r>
+      <w:r>
+        <w:t xml:space="preserve"> Transformers.” </w:t>
+      </w:r>
+      <w:r>
+        <w:rPr>
+          <w:i/>
+          <w:iCs/>
+        </w:rPr>
+        <w:t>Huggingface.co</w:t>
+      </w:r>
+      <w:r>
+        <w:t>, huggingface.co/docs/transformers/en/index.</w:t>
+      </w:r>
+    </w:p>
+    <w:p>
+      <w:pPr>
+        <w:ind w:firstLine="0"/>
+      </w:pPr>
+    </w:p>
+    <w:p>
+      <w:pPr>
+        <w:ind w:firstLine="0"/>
+      </w:pPr>
+      <w:r>
+        <w:t>[13]</w:t>
+      </w:r>
+      <w:r>
+        <w:tab/>
+      </w:r>
+      <w:r>
+        <w:t xml:space="preserve">“AdapterHub - 625 Adapters for 71 Text Tasks and 97 Languages.” </w:t>
+      </w:r>
+      <w:r>
+        <w:rPr>
+          <w:i/>
+          <w:iCs/>
+        </w:rPr>
+        <w:t>Adapterhub.ml</w:t>
+      </w:r>
+      <w:r>
+        <w:t>, adapterhub.ml/. Accessed 29 July 2024.</w:t>
+      </w:r>
+    </w:p>
+    <w:p>
+      <w:pPr>
+        <w:ind w:firstLine="0"/>
+      </w:pPr>
+    </w:p>
+    <w:p>
+      <w:pPr>
+        <w:ind w:firstLine="0"/>
+      </w:pPr>
+      <w:r>
+        <w:t>[14]</w:t>
+      </w:r>
+      <w:r>
+        <w:tab/>
+      </w:r>
+      <w:r>
+        <w:t xml:space="preserve">“Adapter Methods — AdapterHub Documentation.” </w:t>
+      </w:r>
+      <w:r>
+        <w:rPr>
+          <w:i/>
+          <w:iCs/>
+        </w:rPr>
+        <w:t>Docs.adapterhub.ml</w:t>
+      </w:r>
+      <w:r>
+        <w:t>, docs.adapterhub.ml/methods.html. Accessed 29 July 2024.</w:t>
+      </w:r>
+    </w:p>
+    <w:p>
+      <w:pPr>
+        <w:ind w:firstLine="0"/>
+      </w:pPr>
+    </w:p>
+    <w:p>
+      <w:pPr>
+        <w:ind w:firstLine="0"/>
+      </w:pPr>
+      <w:r>
+        <w:t>[15]</w:t>
+      </w:r>
+      <w:r>
+        <w:tab/>
+      </w:r>
+    </w:p>
+    <w:p>
+      <w:pPr>
+        <w:ind w:firstLine="0"/>
+      </w:pPr>
+    </w:p>
+    <w:p>
+      <w:pPr>
+        <w:ind w:firstLine="0"/>
+      </w:pPr>
     </w:p>
     <w:p>
       <w:pPr>
@@ -9591,15 +10215,9 @@
     </w:p>
     <w:p>
       <w:pPr>
-        <w:ind w:left="-15" w:right="5073"/>
-        <w:rPr>
-          <w:rFonts w:cs="Times New Roman"/>
-        </w:rPr>
-      </w:pPr>
-    </w:p>
-    <w:p/>
-    <w:p/>
-    <w:p/>
+        <w:ind w:firstLine="0"/>
+      </w:pPr>
+    </w:p>
     <w:sectPr>
       <w:type w:val="continuous"/>
       <w:pgSz w:w="12240" w:h="15840"/>
@@ -11233,6 +11851,18 @@
       </w:tblBorders>
     </w:tblPr>
   </w:style>
+  <w:style w:type="paragraph" w:styleId="NormalWeb">
+    <w:name w:val="Normal (Web)"/>
+    <w:basedOn w:val="Normal"/>
+    <w:uiPriority w:val="99"/>
+    <w:semiHidden/>
+    <w:unhideWhenUsed/>
+    <w:rsid w:val="00155E8E"/>
+    <w:rPr>
+      <w:rFonts w:cs="Times New Roman"/>
+      <w:sz w:val="24"/>
+    </w:rPr>
+  </w:style>
 </w:styles>
 </file>
 

</xml_diff>

<commit_message>
Added link to project repository
</commit_message>
<xml_diff>
--- a/report/Project_Report___CS_7643___Big_Daaata.docx
+++ b/report/Project_Report___CS_7643___Big_Daaata.docx
@@ -393,7 +393,21 @@
         <w:rPr>
           <w:rFonts w:cs="Times New Roman"/>
         </w:rPr>
-        <w:t xml:space="preserve">Despite their efficacy, both methods are often expensive in terms of time, often taking prohibitively long owing to the large number of learnable parameters that need to be updated. There is an also an additional risk of overfitting and issues with gradient flow, as the absence of appropriate regularization techniques and architectural constructs for gradient flow augmentation can cause problems with generalization when tuning a large number of parameters using </w:t>
+        <w:t xml:space="preserve">Despite their efficacy, both methods are often expensive in terms of time, often taking prohibitively long owing to the large number of learnable parameters that need to be updated. There is an also an additional risk of overfitting and issues with gradient flow, as the absence of appropriate regularization techniques and architectural constructs for gradient flow augmentation can cause problems with generalization when tuning </w:t>
+      </w:r>
+      <w:proofErr w:type="gramStart"/>
+      <w:r>
+        <w:rPr>
+          <w:rFonts w:cs="Times New Roman"/>
+        </w:rPr>
+        <w:t>a large number of</w:t>
+      </w:r>
+      <w:proofErr w:type="gramEnd"/>
+      <w:r>
+        <w:rPr>
+          <w:rFonts w:cs="Times New Roman"/>
+        </w:rPr>
+        <w:t xml:space="preserve"> parameters using </w:t>
       </w:r>
       <w:r>
         <w:rPr>
@@ -1011,16 +1025,26 @@
                 <w:sz w:val="16"/>
                 <w:szCs w:val="16"/>
               </w:rPr>
-              <w:t xml:space="preserve">yes/no </w:t>
-            </w:r>
+              <w:t>yes/</w:t>
+            </w:r>
+            <w:proofErr w:type="gramStart"/>
             <w:r>
               <w:rPr>
                 <w:rFonts w:cs="Times New Roman"/>
                 <w:sz w:val="16"/>
                 <w:szCs w:val="16"/>
               </w:rPr>
+              <w:t xml:space="preserve">no </w:t>
+            </w:r>
+            <w:r>
+              <w:rPr>
+                <w:rFonts w:cs="Times New Roman"/>
+                <w:sz w:val="16"/>
+                <w:szCs w:val="16"/>
+              </w:rPr>
               <w:t xml:space="preserve"> questions</w:t>
             </w:r>
+            <w:proofErr w:type="gramEnd"/>
           </w:p>
         </w:tc>
         <w:tc>
@@ -6949,10 +6973,7 @@
               <w:fldChar w:fldCharType="end"/>
             </w:r>
             <w:r>
-              <w:t xml:space="preserve">:  </w:t>
-            </w:r>
-            <w:r>
-              <w:t>Average epoch-level Training and Validation Loss by Adapter and Model across all 3 SuperGLUE tasks</w:t>
+              <w:t>:  Average epoch-level Training and Validation Loss by Adapter and Model across all 3 SuperGLUE tasks</w:t>
             </w:r>
           </w:p>
         </w:tc>
@@ -7035,11 +7056,19 @@
         </w:rPr>
         <w:t xml:space="preserve">In contrast, </w:t>
       </w:r>
-      <w:r>
-        <w:rPr>
-          <w:rFonts w:cs="Times New Roman"/>
-        </w:rPr>
-        <w:t xml:space="preserve">Prompt tuning and </w:t>
+      <w:proofErr w:type="gramStart"/>
+      <w:r>
+        <w:rPr>
+          <w:rFonts w:cs="Times New Roman"/>
+        </w:rPr>
+        <w:t>Prompt</w:t>
+      </w:r>
+      <w:proofErr w:type="gramEnd"/>
+      <w:r>
+        <w:rPr>
+          <w:rFonts w:cs="Times New Roman"/>
+        </w:rPr>
+        <w:t xml:space="preserve"> tuning and </w:t>
       </w:r>
       <w:r>
         <w:rPr>
@@ -8372,7 +8401,21 @@
         <w:rPr>
           <w:rFonts w:cs="Times New Roman"/>
         </w:rPr>
-        <w:t>), indicating that full fine-tuning can still be the most effective method for achieving high performance on the news classification task and also had the lowest evaluation loss (1.32</w:t>
+        <w:t xml:space="preserve">), indicating that full fine-tuning can still be the most effective method for achieving high performance on the news classification task </w:t>
+      </w:r>
+      <w:proofErr w:type="gramStart"/>
+      <w:r>
+        <w:rPr>
+          <w:rFonts w:cs="Times New Roman"/>
+        </w:rPr>
+        <w:t>and also</w:t>
+      </w:r>
+      <w:proofErr w:type="gramEnd"/>
+      <w:r>
+        <w:rPr>
+          <w:rFonts w:cs="Times New Roman"/>
+        </w:rPr>
+        <w:t xml:space="preserve"> had the lowest evaluation loss (1.32</w:t>
       </w:r>
       <w:r>
         <w:rPr>
@@ -8827,8 +8870,16 @@
         <w:rPr>
           <w:rFonts w:cs="Times New Roman"/>
         </w:rPr>
-        <w:t>models with more parameters, such as BERT-large or GPT-3, to evaluate the scalability and effectiveness of adapters in more complex scenarios. Additionally, more extensive hyperparameter tuning could provide deeper insights into optimizing adapter performance across various tasks. However, scaling upto</w:t>
-      </w:r>
+        <w:t xml:space="preserve">models with more parameters, such as BERT-large or GPT-3, to evaluate the scalability and effectiveness of adapters in more complex scenarios. Additionally, more extensive hyperparameter tuning could provide deeper insights into optimizing adapter performance across various tasks. However, scaling </w:t>
+      </w:r>
+      <w:proofErr w:type="gramStart"/>
+      <w:r>
+        <w:rPr>
+          <w:rFonts w:cs="Times New Roman"/>
+        </w:rPr>
+        <w:t>upto</w:t>
+      </w:r>
+      <w:proofErr w:type="gramEnd"/>
       <w:r>
         <w:rPr>
           <w:rFonts w:cs="Times New Roman"/>
@@ -8919,7 +8970,18 @@
         <w:ind w:firstLine="0"/>
       </w:pPr>
       <w:r>
-        <w:t>All code for our project, including experimental notebooks, intermediate artifacts, and data, are stored in our project’s GitHub repository, which can be found [here].</w:t>
+        <w:t xml:space="preserve">All code for our project, including experimental notebooks, intermediate artifacts, and data, are stored in our project’s GitHub repository, which can be found </w:t>
+      </w:r>
+      <w:hyperlink r:id="rId10" w:history="1">
+        <w:r>
+          <w:rPr>
+            <w:rStyle w:val="Hyperlink"/>
+          </w:rPr>
+          <w:t>here</w:t>
+        </w:r>
+      </w:hyperlink>
+      <w:r>
+        <w:t>.</w:t>
       </w:r>
     </w:p>
     <w:p>
@@ -9069,13 +9131,7 @@
         <w:ind w:firstLine="0"/>
       </w:pPr>
       <w:r>
-        <w:t xml:space="preserve">Delegation of tasks among team members was crucial for successful execution of the project. </w:t>
-      </w:r>
-      <w:r>
-        <w:t xml:space="preserve">Muhammad Ali Sheikh collected results for the SuperGLUE RTE and CB tasks along with an auxiliary SuperGLUE ReCORD task that we chose not to include in the main report due to limited space. Ali also worked </w:t>
-      </w:r>
-      <w:r>
-        <w:t xml:space="preserve">Muhammad Aleem initially found the base code for GLUE tasks using a single adapter and extended it to include SuperGLUE and other adapters. Saad M. Siddiqui modified the base code for data collection, visualization, and aggregation which informed most of the results and conclusions presented in the report. In addition to collecting data for the BoolQ task, Saad also contributed to the report. </w:t>
+        <w:t xml:space="preserve">Delegation of tasks among team members was crucial for successful execution of the project. Muhammad Ali Sheikh collected results for the SuperGLUE RTE and CB tasks along with an auxiliary SuperGLUE ReCORD task that we chose not to include in the main report due to limited space. Ali also worked Muhammad Aleem initially found the base code for GLUE tasks using a single adapter and extended it to include SuperGLUE and other adapters. Saad M. Siddiqui modified the base code for data collection, visualization, and aggregation which informed most of the results and conclusions presented in the report. In addition to collecting data for the BoolQ task, Saad also contributed to the report. </w:t>
       </w:r>
       <w:r>
         <w:t>Kajol R Singh focused on the news classification task, reusing the existing base code and making necessary modifications to adapt it for the news classification dataset, and conducting experiments with all three models, including their adapter configurations.</w:t>
@@ -9381,6 +9437,7 @@
                 <w:szCs w:val="14"/>
               </w:rPr>
             </w:pPr>
+            <w:proofErr w:type="gramStart"/>
             <w:r>
               <w:rPr>
                 <w:rFonts w:cs="Times New Roman"/>
@@ -9395,7 +9452,16 @@
                 <w:sz w:val="14"/>
                 <w:szCs w:val="14"/>
               </w:rPr>
-              <w:t xml:space="preserve"> base script</w:t>
+              <w:t xml:space="preserve"> base</w:t>
+            </w:r>
+            <w:proofErr w:type="gramEnd"/>
+            <w:r>
+              <w:rPr>
+                <w:rFonts w:cs="Times New Roman"/>
+                <w:sz w:val="14"/>
+                <w:szCs w:val="14"/>
+              </w:rPr>
+              <w:t xml:space="preserve"> script</w:t>
             </w:r>
             <w:r>
               <w:rPr>
@@ -9454,7 +9520,25 @@
                 <w:sz w:val="14"/>
                 <w:szCs w:val="14"/>
               </w:rPr>
-              <w:t>r.  Aleem also helped the team explain results collected during experiments with his knowledge of deep learning and machine learning, and wrote the first draft of the report.</w:t>
+              <w:t xml:space="preserve">r.  Aleem also helped the team explain results collected during experiments with his knowledge of deep learning and machine </w:t>
+            </w:r>
+            <w:proofErr w:type="gramStart"/>
+            <w:r>
+              <w:rPr>
+                <w:rFonts w:cs="Times New Roman"/>
+                <w:sz w:val="14"/>
+                <w:szCs w:val="14"/>
+              </w:rPr>
+              <w:t>learning, and</w:t>
+            </w:r>
+            <w:proofErr w:type="gramEnd"/>
+            <w:r>
+              <w:rPr>
+                <w:rFonts w:cs="Times New Roman"/>
+                <w:sz w:val="14"/>
+                <w:szCs w:val="14"/>
+              </w:rPr>
+              <w:t xml:space="preserve"> wrote the first draft of the report.</w:t>
             </w:r>
           </w:p>
           <w:p>
@@ -9708,7 +9792,25 @@
                 <w:sz w:val="14"/>
                 <w:szCs w:val="14"/>
               </w:rPr>
-              <w:t>Made necessary modifications to adapt base code for the news category dataset, and run experiments for all three models, with fine tuning and with multiple adapters.</w:t>
+              <w:t xml:space="preserve">Made necessary modifications to adapt base code for the news category dataset, and </w:t>
+            </w:r>
+            <w:proofErr w:type="gramStart"/>
+            <w:r>
+              <w:rPr>
+                <w:rFonts w:cs="Times New Roman"/>
+                <w:sz w:val="14"/>
+                <w:szCs w:val="14"/>
+              </w:rPr>
+              <w:t>run</w:t>
+            </w:r>
+            <w:proofErr w:type="gramEnd"/>
+            <w:r>
+              <w:rPr>
+                <w:rFonts w:cs="Times New Roman"/>
+                <w:sz w:val="14"/>
+                <w:szCs w:val="14"/>
+              </w:rPr>
+              <w:t xml:space="preserve"> experiments for all three models, with fine tuning and with multiple adapters.</w:t>
             </w:r>
             <w:r>
               <w:rPr>
@@ -11733,6 +11835,7 @@
   <w:style w:type="character" w:default="1" w:styleId="DefaultParagraphFont">
     <w:name w:val="Default Paragraph Font"/>
     <w:uiPriority w:val="1"/>
+    <w:semiHidden/>
     <w:unhideWhenUsed/>
   </w:style>
   <w:style w:type="table" w:default="1" w:styleId="TableNormal">
@@ -11861,6 +11964,29 @@
     <w:rPr>
       <w:rFonts w:cs="Times New Roman"/>
       <w:sz w:val="24"/>
+    </w:rPr>
+  </w:style>
+  <w:style w:type="character" w:styleId="Hyperlink">
+    <w:name w:val="Hyperlink"/>
+    <w:basedOn w:val="DefaultParagraphFont"/>
+    <w:uiPriority w:val="99"/>
+    <w:unhideWhenUsed/>
+    <w:rsid w:val="00A20542"/>
+    <w:rPr>
+      <w:color w:val="467886" w:themeColor="hyperlink"/>
+      <w:u w:val="single"/>
+    </w:rPr>
+  </w:style>
+  <w:style w:type="character" w:styleId="UnresolvedMention">
+    <w:name w:val="Unresolved Mention"/>
+    <w:basedOn w:val="DefaultParagraphFont"/>
+    <w:uiPriority w:val="99"/>
+    <w:semiHidden/>
+    <w:unhideWhenUsed/>
+    <w:rsid w:val="00A20542"/>
+    <w:rPr>
+      <w:color w:val="605E5C"/>
+      <w:shd w:val="clear" w:color="auto" w:fill="E1DFDD"/>
     </w:rPr>
   </w:style>
 </w:styles>

</xml_diff>